<commit_message>
Do some work on report
</commit_message>
<xml_diff>
--- a/6th-Sem/TPR/8363_NersisyanAS_CourceWork_Report.docx
+++ b/6th-Sem/TPR/8363_NersisyanAS_CourceWork_Report.docx
@@ -1,6 +1,6 @@
 
 <file path=word/document.xml><?xml version="1.0" encoding="utf-8"?>
-<w:document xmlns:wpc="http://schemas.microsoft.com/office/word/2010/wordprocessingCanvas" xmlns:cx="http://schemas.microsoft.com/office/drawing/2014/chartex" xmlns:cx1="http://schemas.microsoft.com/office/drawing/2015/9/8/chartex" xmlns:cx2="http://schemas.microsoft.com/office/drawing/2015/10/21/chartex" xmlns:cx3="http://schemas.microsoft.com/office/drawing/2016/5/9/chartex" xmlns:cx4="http://schemas.microsoft.com/office/drawing/2016/5/10/chartex" xmlns:cx5="http://schemas.microsoft.com/office/drawing/2016/5/11/chartex" xmlns:cx6="http://schemas.microsoft.com/office/drawing/2016/5/12/chartex" xmlns:cx7="http://schemas.microsoft.com/office/drawing/2016/5/13/chartex" xmlns:cx8="http://schemas.microsoft.com/office/drawing/2016/5/14/chartex" xmlns:mc="http://schemas.openxmlformats.org/markup-compatibility/2006" xmlns:aink="http://schemas.microsoft.com/office/drawing/2016/ink" xmlns:am3d="http://schemas.microsoft.com/office/drawing/2017/model3d" xmlns:o="urn:schemas-microsoft-com:office:office" xmlns:r="http://schemas.openxmlformats.org/officeDocument/2006/relationships" xmlns:m="http://schemas.openxmlformats.org/officeDocument/2006/math" xmlns:v="urn:schemas-microsoft-com:vml" xmlns:wp14="http://schemas.microsoft.com/office/word/2010/wordprocessingDrawing" xmlns:wp="http://schemas.openxmlformats.org/drawingml/2006/wordprocessingDrawing" xmlns:w10="urn:schemas-microsoft-com:office:word" xmlns:w="http://schemas.openxmlformats.org/wordprocessingml/2006/main" xmlns:w14="http://schemas.microsoft.com/office/word/2010/wordml" xmlns:w15="http://schemas.microsoft.com/office/word/2012/wordml" xmlns:w16cex="http://schemas.microsoft.com/office/word/2018/wordml/cex" xmlns:w16cid="http://schemas.microsoft.com/office/word/2016/wordml/cid" xmlns:w16="http://schemas.microsoft.com/office/word/2018/wordml" xmlns:w16se="http://schemas.microsoft.com/office/word/2015/wordml/symex" xmlns:wpg="http://schemas.microsoft.com/office/word/2010/wordprocessingGroup" xmlns:wpi="http://schemas.microsoft.com/office/word/2010/wordprocessingInk" xmlns:wne="http://schemas.microsoft.com/office/word/2006/wordml" xmlns:wps="http://schemas.microsoft.com/office/word/2010/wordprocessingShape" mc:Ignorable="w14 w15 w16se w16cid w16 w16cex wp14">
+<w:document xmlns:wpc="http://schemas.microsoft.com/office/word/2010/wordprocessingCanvas" xmlns:cx="http://schemas.microsoft.com/office/drawing/2014/chartex" xmlns:cx1="http://schemas.microsoft.com/office/drawing/2015/9/8/chartex" xmlns:cx2="http://schemas.microsoft.com/office/drawing/2015/10/21/chartex" xmlns:cx3="http://schemas.microsoft.com/office/drawing/2016/5/9/chartex" xmlns:cx4="http://schemas.microsoft.com/office/drawing/2016/5/10/chartex" xmlns:cx5="http://schemas.microsoft.com/office/drawing/2016/5/11/chartex" xmlns:cx6="http://schemas.microsoft.com/office/drawing/2016/5/12/chartex" xmlns:cx7="http://schemas.microsoft.com/office/drawing/2016/5/13/chartex" xmlns:cx8="http://schemas.microsoft.com/office/drawing/2016/5/14/chartex" xmlns:mc="http://schemas.openxmlformats.org/markup-compatibility/2006" xmlns:aink="http://schemas.microsoft.com/office/drawing/2016/ink" xmlns:am3d="http://schemas.microsoft.com/office/drawing/2017/model3d" xmlns:o="urn:schemas-microsoft-com:office:office" xmlns:r="http://schemas.openxmlformats.org/officeDocument/2006/relationships" xmlns:m="http://schemas.openxmlformats.org/officeDocument/2006/math" xmlns:v="urn:schemas-microsoft-com:vml" xmlns:wp14="http://schemas.microsoft.com/office/word/2010/wordprocessingDrawing" xmlns:wp="http://schemas.openxmlformats.org/drawingml/2006/wordprocessingDrawing" xmlns:w10="urn:schemas-microsoft-com:office:word" xmlns:w="http://schemas.openxmlformats.org/wordprocessingml/2006/main" xmlns:w14="http://schemas.microsoft.com/office/word/2010/wordml" xmlns:w15="http://schemas.microsoft.com/office/word/2012/wordml" xmlns:w16cex="http://schemas.microsoft.com/office/word/2018/wordml/cex" xmlns:w16cid="http://schemas.microsoft.com/office/word/2016/wordml/cid" xmlns:w16="http://schemas.microsoft.com/office/word/2018/wordml" xmlns:w16sdtdh="http://schemas.microsoft.com/office/word/2020/wordml/sdtdatahash" xmlns:w16se="http://schemas.microsoft.com/office/word/2015/wordml/symex" xmlns:wpg="http://schemas.microsoft.com/office/word/2010/wordprocessingGroup" xmlns:wpi="http://schemas.microsoft.com/office/word/2010/wordprocessingInk" xmlns:wne="http://schemas.microsoft.com/office/word/2006/wordml" xmlns:wps="http://schemas.microsoft.com/office/word/2010/wordprocessingShape" mc:Ignorable="w14 w15 w16se w16cid w16 w16cex w16sdtdh wp14">
   <w:body>
     <w:p>
       <w:pPr>
@@ -293,6 +293,15 @@
           <w:lang w:val="en-US"/>
         </w:rPr>
         <w:t>50</w:t>
+      </w:r>
+      <w:r>
+        <w:rPr>
+          <w:rStyle w:val="aff0"/>
+          <w:smallCaps w:val="0"/>
+          <w:szCs w:val="28"/>
+          <w:lang w:val="en-US"/>
+        </w:rPr>
+        <w:t xml:space="preserve"> (364)</w:t>
       </w:r>
     </w:p>
     <w:p>
@@ -806,123 +815,7 @@
                 <w:szCs w:val="28"/>
                 <w:lang w:val="en-US"/>
               </w:rPr>
-              <w:t>http</w:t>
-            </w:r>
-            <w:r>
-              <w:rPr>
-                <w:szCs w:val="28"/>
-              </w:rPr>
-              <w:t>://</w:t>
-            </w:r>
-            <w:proofErr w:type="spellStart"/>
-            <w:r>
-              <w:rPr>
-                <w:szCs w:val="28"/>
-                <w:lang w:val="en-US"/>
-              </w:rPr>
-              <w:t>cais</w:t>
-            </w:r>
-            <w:proofErr w:type="spellEnd"/>
-            <w:r>
-              <w:rPr>
-                <w:szCs w:val="28"/>
-              </w:rPr>
-              <w:t>.</w:t>
-            </w:r>
-            <w:proofErr w:type="spellStart"/>
-            <w:r>
-              <w:rPr>
-                <w:szCs w:val="28"/>
-                <w:lang w:val="en-US"/>
-              </w:rPr>
-              <w:t>iias</w:t>
-            </w:r>
-            <w:proofErr w:type="spellEnd"/>
-            <w:r>
-              <w:rPr>
-                <w:szCs w:val="28"/>
-              </w:rPr>
-              <w:t>.</w:t>
-            </w:r>
-            <w:proofErr w:type="spellStart"/>
-            <w:r>
-              <w:rPr>
-                <w:szCs w:val="28"/>
-                <w:lang w:val="en-US"/>
-              </w:rPr>
-              <w:t>spb</w:t>
-            </w:r>
-            <w:proofErr w:type="spellEnd"/>
-            <w:r>
-              <w:rPr>
-                <w:szCs w:val="28"/>
-              </w:rPr>
-              <w:t>.</w:t>
-            </w:r>
-            <w:proofErr w:type="spellStart"/>
-            <w:r>
-              <w:rPr>
-                <w:szCs w:val="28"/>
-                <w:lang w:val="en-US"/>
-              </w:rPr>
-              <w:t>su</w:t>
-            </w:r>
-            <w:proofErr w:type="spellEnd"/>
-            <w:r>
-              <w:rPr>
-                <w:szCs w:val="28"/>
-              </w:rPr>
-              <w:t>/</w:t>
-            </w:r>
-            <w:proofErr w:type="spellStart"/>
-            <w:r>
-              <w:rPr>
-                <w:szCs w:val="28"/>
-                <w:lang w:val="en-US"/>
-              </w:rPr>
-              <w:t>ponomarev</w:t>
-            </w:r>
-            <w:proofErr w:type="spellEnd"/>
-            <w:r>
-              <w:rPr>
-                <w:szCs w:val="28"/>
-              </w:rPr>
-              <w:t>/</w:t>
-            </w:r>
-            <w:r>
-              <w:rPr>
-                <w:szCs w:val="28"/>
-                <w:lang w:val="en-US"/>
-              </w:rPr>
-              <w:t>tasks</w:t>
-            </w:r>
-            <w:r>
-              <w:rPr>
-                <w:szCs w:val="28"/>
-              </w:rPr>
-              <w:t>/</w:t>
-            </w:r>
-            <w:r>
-              <w:rPr>
-                <w:color w:val="FF0000"/>
-                <w:szCs w:val="28"/>
-                <w:lang w:val="en-US"/>
-              </w:rPr>
-              <w:t>XX</w:t>
-            </w:r>
-            <w:r>
-              <w:rPr>
-                <w:color w:val="FF0000"/>
-                <w:szCs w:val="28"/>
-              </w:rPr>
-              <w:t>.</w:t>
-            </w:r>
-            <w:r>
-              <w:rPr>
-                <w:szCs w:val="28"/>
-                <w:lang w:val="en-US"/>
-              </w:rPr>
-              <w:t>pdf</w:t>
+              <w:t>https://avponomarev.bitbucket.io/tasks/50.pdf</w:t>
             </w:r>
             <w:r>
               <w:rPr>
@@ -1027,7 +920,7 @@
               <w:rPr>
                 <w:szCs w:val="28"/>
               </w:rPr>
-              <w:t>15</w:t>
+              <w:t>20</w:t>
             </w:r>
             <w:r>
               <w:rPr>
@@ -1074,14 +967,18 @@
             </w:r>
             <w:r>
               <w:rPr>
-                <w:color w:val="FF0000"/>
-                <w:szCs w:val="28"/>
-              </w:rPr>
-              <w:t>00.00.20</w:t>
-            </w:r>
-            <w:r>
-              <w:rPr>
-                <w:color w:val="FF0000"/>
+                <w:szCs w:val="28"/>
+              </w:rPr>
+              <w:t>01.03</w:t>
+            </w:r>
+            <w:r>
+              <w:rPr>
+                <w:szCs w:val="28"/>
+              </w:rPr>
+              <w:t>.20</w:t>
+            </w:r>
+            <w:r>
+              <w:rPr>
                 <w:szCs w:val="28"/>
                 <w:lang w:val="en-US"/>
               </w:rPr>
@@ -1123,7 +1020,14 @@
                 <w:color w:val="FF0000"/>
                 <w:szCs w:val="28"/>
               </w:rPr>
-              <w:t>00.00.20</w:t>
+              <w:t>20.05</w:t>
+            </w:r>
+            <w:r>
+              <w:rPr>
+                <w:color w:val="FF0000"/>
+                <w:szCs w:val="28"/>
+              </w:rPr>
+              <w:t>.20</w:t>
             </w:r>
             <w:r>
               <w:rPr>
@@ -1169,7 +1073,14 @@
                 <w:color w:val="FF0000"/>
                 <w:szCs w:val="28"/>
               </w:rPr>
-              <w:t>00.00.20</w:t>
+              <w:t>20.05</w:t>
+            </w:r>
+            <w:r>
+              <w:rPr>
+                <w:color w:val="FF0000"/>
+                <w:szCs w:val="28"/>
+              </w:rPr>
+              <w:t>.20</w:t>
             </w:r>
             <w:r>
               <w:rPr>
@@ -2565,13 +2476,7 @@
         <w:t xml:space="preserve">Задача </w:t>
       </w:r>
       <w:r>
-        <w:t>об инвестициях</w:t>
-      </w:r>
-      <w:r>
-        <w:rPr>
-          <w:rStyle w:val="affb"/>
-        </w:rPr>
-        <w:footnoteReference w:id="1"/>
+        <w:t>1</w:t>
       </w:r>
     </w:p>
     <w:p>
@@ -2587,113 +2492,634 @@
     </w:p>
     <w:p>
       <w:r>
-        <w:t xml:space="preserve">Здесь приводится текст условия задачи, загруженный с </w:t>
-      </w:r>
-      <w:hyperlink r:id="rId8" w:history="1">
-        <w:r>
-          <w:rPr>
-            <w:rStyle w:val="af8"/>
-            <w:szCs w:val="28"/>
-            <w:lang w:val="en-US"/>
-          </w:rPr>
-          <w:t>http</w:t>
-        </w:r>
-        <w:r>
-          <w:rPr>
-            <w:rStyle w:val="af8"/>
-            <w:szCs w:val="28"/>
-          </w:rPr>
-          <w:t>://</w:t>
-        </w:r>
-        <w:proofErr w:type="spellStart"/>
-        <w:r>
-          <w:rPr>
-            <w:rStyle w:val="af8"/>
-            <w:szCs w:val="28"/>
-            <w:lang w:val="en-US"/>
-          </w:rPr>
-          <w:t>cais</w:t>
-        </w:r>
-        <w:proofErr w:type="spellEnd"/>
-        <w:r>
-          <w:rPr>
-            <w:rStyle w:val="af8"/>
-            <w:szCs w:val="28"/>
-          </w:rPr>
-          <w:t>.</w:t>
-        </w:r>
-        <w:proofErr w:type="spellStart"/>
-        <w:r>
-          <w:rPr>
-            <w:rStyle w:val="af8"/>
-            <w:szCs w:val="28"/>
-            <w:lang w:val="en-US"/>
-          </w:rPr>
-          <w:t>iias</w:t>
-        </w:r>
-        <w:proofErr w:type="spellEnd"/>
-        <w:r>
-          <w:rPr>
-            <w:rStyle w:val="af8"/>
-            <w:szCs w:val="28"/>
-          </w:rPr>
-          <w:t>.</w:t>
-        </w:r>
-        <w:proofErr w:type="spellStart"/>
-        <w:r>
-          <w:rPr>
-            <w:rStyle w:val="af8"/>
-            <w:szCs w:val="28"/>
-            <w:lang w:val="en-US"/>
-          </w:rPr>
-          <w:t>spb</w:t>
-        </w:r>
-        <w:proofErr w:type="spellEnd"/>
-        <w:r>
-          <w:rPr>
-            <w:rStyle w:val="af8"/>
-            <w:szCs w:val="28"/>
-          </w:rPr>
-          <w:t>.</w:t>
-        </w:r>
-        <w:proofErr w:type="spellStart"/>
-        <w:r>
-          <w:rPr>
-            <w:rStyle w:val="af8"/>
-            <w:szCs w:val="28"/>
-            <w:lang w:val="en-US"/>
-          </w:rPr>
-          <w:t>su</w:t>
-        </w:r>
-        <w:proofErr w:type="spellEnd"/>
-        <w:r>
-          <w:rPr>
-            <w:rStyle w:val="af8"/>
-            <w:szCs w:val="28"/>
-          </w:rPr>
-          <w:t>/</w:t>
-        </w:r>
-        <w:proofErr w:type="spellStart"/>
-        <w:r>
-          <w:rPr>
-            <w:rStyle w:val="af8"/>
-            <w:szCs w:val="28"/>
-            <w:lang w:val="en-US"/>
-          </w:rPr>
-          <w:t>ponomarev</w:t>
-        </w:r>
-        <w:proofErr w:type="spellEnd"/>
-      </w:hyperlink>
-      <w:r>
-        <w:rPr>
-          <w:szCs w:val="28"/>
+        <w:t>Транспортная компания, специализирующаяся на перевозках грузов, имеет множество терминалов, расположенных в стратегических. точках страны. Когда грузы поступают на терминал, они сортируются: часть груза поступает локальным потребителям, остальной груз отправляется к следующему терминалу. Терминалы обслуживают как постоянные, так и временные работники, набираемые по найму. Постоянным работникам гарантирована 40-часовая рабочая неделя. Они работают в одну из двух стандартных смен (с 7:00 до 15:00 и с 15:00 до 23:00) непрерывно в течение пяти дней, но их рабочая неделя может начаться в любой день недели. Временные работники нанимаются на любое количество рабочих часов при пиковых поступлениях грузов, превышающих возможности их обработки постоянными работниками.</w:t>
+      </w:r>
+    </w:p>
+    <w:p>
+      <w:pPr>
+        <w:rPr>
+          <w:lang w:val="en-US"/>
+        </w:rPr>
+      </w:pPr>
+      <w:r>
+        <w:t>Изучение статистических данных показывает, что распределение поступления грузов примерно одинаково каждую неделю. Соответственно, известна примерная потребность в работниках в течение недели (см. табл. 1). Стоимость одного постоянного работника составляет (с учетом всех отчислений) 48000 руб. в месяц. Почасовая стоимость временного работника – 360 руб</w:t>
+      </w:r>
+      <w:r>
+        <w:rPr>
+          <w:lang w:val="en-US"/>
         </w:rPr>
         <w:t>.</w:t>
       </w:r>
     </w:p>
     <w:p>
-      <w:r>
-        <w:t>Пожалуйста, не вставляйте его в виде картинки!</w:t>
+      <w:pPr>
+        <w:pStyle w:val="-1"/>
+        <w:jc w:val="center"/>
+      </w:pPr>
+      <w:r>
+        <w:t>Таблица 1: Потребность в работниках в течение недели</w:t>
+      </w:r>
+    </w:p>
+    <w:tbl>
+      <w:tblPr>
+        <w:tblStyle w:val="af4"/>
+        <w:tblW w:w="0" w:type="auto"/>
+        <w:tblInd w:w="704" w:type="dxa"/>
+        <w:tblLook w:val="04A0" w:firstRow="1" w:lastRow="0" w:firstColumn="1" w:lastColumn="0" w:noHBand="0" w:noVBand="1"/>
+      </w:tblPr>
+      <w:tblGrid>
+        <w:gridCol w:w="1838"/>
+        <w:gridCol w:w="1604"/>
+        <w:gridCol w:w="1605"/>
+        <w:gridCol w:w="1605"/>
+        <w:gridCol w:w="1605"/>
+      </w:tblGrid>
+      <w:tr>
+        <w:tc>
+          <w:tcPr>
+            <w:tcW w:w="1838" w:type="dxa"/>
+          </w:tcPr>
+          <w:p>
+            <w:pPr>
+              <w:ind w:firstLine="0"/>
+            </w:pPr>
+            <w:r>
+              <w:t>День недели</w:t>
+            </w:r>
+          </w:p>
+        </w:tc>
+        <w:tc>
+          <w:tcPr>
+            <w:tcW w:w="1604" w:type="dxa"/>
+          </w:tcPr>
+          <w:p>
+            <w:pPr>
+              <w:ind w:firstLine="0"/>
+            </w:pPr>
+            <w:r>
+              <w:t>07:00-10:59</w:t>
+            </w:r>
+          </w:p>
+        </w:tc>
+        <w:tc>
+          <w:tcPr>
+            <w:tcW w:w="1605" w:type="dxa"/>
+          </w:tcPr>
+          <w:p>
+            <w:pPr>
+              <w:ind w:firstLine="0"/>
+            </w:pPr>
+            <w:r>
+              <w:t>11:00-14:59</w:t>
+            </w:r>
+          </w:p>
+        </w:tc>
+        <w:tc>
+          <w:tcPr>
+            <w:tcW w:w="1605" w:type="dxa"/>
+          </w:tcPr>
+          <w:p>
+            <w:pPr>
+              <w:ind w:firstLine="0"/>
+            </w:pPr>
+            <w:r>
+              <w:t>15:00-18:59</w:t>
+            </w:r>
+          </w:p>
+        </w:tc>
+        <w:tc>
+          <w:tcPr>
+            <w:tcW w:w="1605" w:type="dxa"/>
+          </w:tcPr>
+          <w:p>
+            <w:pPr>
+              <w:ind w:firstLine="0"/>
+            </w:pPr>
+            <w:r>
+              <w:t>19:00-23:00</w:t>
+            </w:r>
+          </w:p>
+        </w:tc>
+      </w:tr>
+      <w:tr>
+        <w:tc>
+          <w:tcPr>
+            <w:tcW w:w="1838" w:type="dxa"/>
+          </w:tcPr>
+          <w:p>
+            <w:pPr>
+              <w:ind w:firstLine="0"/>
+            </w:pPr>
+            <w:r>
+              <w:t>Пн.</w:t>
+            </w:r>
+          </w:p>
+        </w:tc>
+        <w:tc>
+          <w:tcPr>
+            <w:tcW w:w="1604" w:type="dxa"/>
+          </w:tcPr>
+          <w:p>
+            <w:pPr>
+              <w:ind w:firstLine="0"/>
+              <w:jc w:val="center"/>
+            </w:pPr>
+            <w:r>
+              <w:t>8</w:t>
+            </w:r>
+          </w:p>
+        </w:tc>
+        <w:tc>
+          <w:tcPr>
+            <w:tcW w:w="1605" w:type="dxa"/>
+          </w:tcPr>
+          <w:p>
+            <w:pPr>
+              <w:ind w:firstLine="0"/>
+              <w:jc w:val="center"/>
+            </w:pPr>
+            <w:r>
+              <w:t>8</w:t>
+            </w:r>
+          </w:p>
+        </w:tc>
+        <w:tc>
+          <w:tcPr>
+            <w:tcW w:w="1605" w:type="dxa"/>
+          </w:tcPr>
+          <w:p>
+            <w:pPr>
+              <w:ind w:firstLine="0"/>
+              <w:jc w:val="center"/>
+            </w:pPr>
+            <w:r>
+              <w:t>7</w:t>
+            </w:r>
+          </w:p>
+        </w:tc>
+        <w:tc>
+          <w:tcPr>
+            <w:tcW w:w="1605" w:type="dxa"/>
+          </w:tcPr>
+          <w:p>
+            <w:pPr>
+              <w:ind w:firstLine="0"/>
+              <w:jc w:val="center"/>
+            </w:pPr>
+            <w:r>
+              <w:t>6</w:t>
+            </w:r>
+          </w:p>
+        </w:tc>
+      </w:tr>
+      <w:tr>
+        <w:tc>
+          <w:tcPr>
+            <w:tcW w:w="1838" w:type="dxa"/>
+          </w:tcPr>
+          <w:p>
+            <w:pPr>
+              <w:ind w:firstLine="0"/>
+            </w:pPr>
+            <w:r>
+              <w:t>Вт.</w:t>
+            </w:r>
+          </w:p>
+        </w:tc>
+        <w:tc>
+          <w:tcPr>
+            <w:tcW w:w="1604" w:type="dxa"/>
+          </w:tcPr>
+          <w:p>
+            <w:pPr>
+              <w:ind w:firstLine="0"/>
+              <w:jc w:val="center"/>
+            </w:pPr>
+            <w:r>
+              <w:t>6</w:t>
+            </w:r>
+          </w:p>
+        </w:tc>
+        <w:tc>
+          <w:tcPr>
+            <w:tcW w:w="1605" w:type="dxa"/>
+          </w:tcPr>
+          <w:p>
+            <w:pPr>
+              <w:ind w:firstLine="0"/>
+              <w:jc w:val="center"/>
+            </w:pPr>
+            <w:r>
+              <w:t>5</w:t>
+            </w:r>
+          </w:p>
+        </w:tc>
+        <w:tc>
+          <w:tcPr>
+            <w:tcW w:w="1605" w:type="dxa"/>
+          </w:tcPr>
+          <w:p>
+            <w:pPr>
+              <w:ind w:firstLine="0"/>
+              <w:jc w:val="center"/>
+            </w:pPr>
+            <w:r>
+              <w:t>4</w:t>
+            </w:r>
+          </w:p>
+        </w:tc>
+        <w:tc>
+          <w:tcPr>
+            <w:tcW w:w="1605" w:type="dxa"/>
+          </w:tcPr>
+          <w:p>
+            <w:pPr>
+              <w:ind w:firstLine="0"/>
+              <w:jc w:val="center"/>
+            </w:pPr>
+            <w:r>
+              <w:t>5</w:t>
+            </w:r>
+          </w:p>
+        </w:tc>
+      </w:tr>
+      <w:tr>
+        <w:tc>
+          <w:tcPr>
+            <w:tcW w:w="1838" w:type="dxa"/>
+          </w:tcPr>
+          <w:p>
+            <w:pPr>
+              <w:ind w:firstLine="0"/>
+            </w:pPr>
+            <w:r>
+              <w:t>Ср.</w:t>
+            </w:r>
+          </w:p>
+        </w:tc>
+        <w:tc>
+          <w:tcPr>
+            <w:tcW w:w="1604" w:type="dxa"/>
+          </w:tcPr>
+          <w:p>
+            <w:pPr>
+              <w:ind w:firstLine="0"/>
+              <w:jc w:val="center"/>
+            </w:pPr>
+            <w:r>
+              <w:t>6</w:t>
+            </w:r>
+          </w:p>
+        </w:tc>
+        <w:tc>
+          <w:tcPr>
+            <w:tcW w:w="1605" w:type="dxa"/>
+          </w:tcPr>
+          <w:p>
+            <w:pPr>
+              <w:ind w:firstLine="0"/>
+              <w:jc w:val="center"/>
+            </w:pPr>
+            <w:r>
+              <w:t>5</w:t>
+            </w:r>
+          </w:p>
+        </w:tc>
+        <w:tc>
+          <w:tcPr>
+            <w:tcW w:w="1605" w:type="dxa"/>
+          </w:tcPr>
+          <w:p>
+            <w:pPr>
+              <w:ind w:firstLine="0"/>
+              <w:jc w:val="center"/>
+            </w:pPr>
+            <w:r>
+              <w:t>4</w:t>
+            </w:r>
+          </w:p>
+        </w:tc>
+        <w:tc>
+          <w:tcPr>
+            <w:tcW w:w="1605" w:type="dxa"/>
+          </w:tcPr>
+          <w:p>
+            <w:pPr>
+              <w:ind w:firstLine="0"/>
+              <w:jc w:val="center"/>
+            </w:pPr>
+            <w:r>
+              <w:t>4</w:t>
+            </w:r>
+          </w:p>
+        </w:tc>
+      </w:tr>
+      <w:tr>
+        <w:tc>
+          <w:tcPr>
+            <w:tcW w:w="1838" w:type="dxa"/>
+          </w:tcPr>
+          <w:p>
+            <w:pPr>
+              <w:ind w:firstLine="0"/>
+            </w:pPr>
+            <w:r>
+              <w:t>Чт.</w:t>
+            </w:r>
+          </w:p>
+        </w:tc>
+        <w:tc>
+          <w:tcPr>
+            <w:tcW w:w="1604" w:type="dxa"/>
+          </w:tcPr>
+          <w:p>
+            <w:pPr>
+              <w:ind w:firstLine="0"/>
+              <w:jc w:val="center"/>
+            </w:pPr>
+            <w:r>
+              <w:t>5</w:t>
+            </w:r>
+          </w:p>
+        </w:tc>
+        <w:tc>
+          <w:tcPr>
+            <w:tcW w:w="1605" w:type="dxa"/>
+          </w:tcPr>
+          <w:p>
+            <w:pPr>
+              <w:ind w:firstLine="0"/>
+              <w:jc w:val="center"/>
+            </w:pPr>
+            <w:r>
+              <w:t>6</w:t>
+            </w:r>
+          </w:p>
+        </w:tc>
+        <w:tc>
+          <w:tcPr>
+            <w:tcW w:w="1605" w:type="dxa"/>
+          </w:tcPr>
+          <w:p>
+            <w:pPr>
+              <w:ind w:firstLine="0"/>
+              <w:jc w:val="center"/>
+            </w:pPr>
+            <w:r>
+              <w:t>6</w:t>
+            </w:r>
+          </w:p>
+        </w:tc>
+        <w:tc>
+          <w:tcPr>
+            <w:tcW w:w="1605" w:type="dxa"/>
+          </w:tcPr>
+          <w:p>
+            <w:pPr>
+              <w:ind w:firstLine="0"/>
+              <w:jc w:val="center"/>
+            </w:pPr>
+            <w:r>
+              <w:t>7</w:t>
+            </w:r>
+          </w:p>
+        </w:tc>
+      </w:tr>
+      <w:tr>
+        <w:tc>
+          <w:tcPr>
+            <w:tcW w:w="1838" w:type="dxa"/>
+          </w:tcPr>
+          <w:p>
+            <w:pPr>
+              <w:ind w:firstLine="0"/>
+            </w:pPr>
+            <w:r>
+              <w:t>Пт.</w:t>
+            </w:r>
+          </w:p>
+        </w:tc>
+        <w:tc>
+          <w:tcPr>
+            <w:tcW w:w="1604" w:type="dxa"/>
+          </w:tcPr>
+          <w:p>
+            <w:pPr>
+              <w:ind w:firstLine="0"/>
+              <w:jc w:val="center"/>
+            </w:pPr>
+            <w:r>
+              <w:t>7</w:t>
+            </w:r>
+          </w:p>
+        </w:tc>
+        <w:tc>
+          <w:tcPr>
+            <w:tcW w:w="1605" w:type="dxa"/>
+          </w:tcPr>
+          <w:p>
+            <w:pPr>
+              <w:ind w:firstLine="0"/>
+              <w:jc w:val="center"/>
+            </w:pPr>
+            <w:r>
+              <w:t>8</w:t>
+            </w:r>
+          </w:p>
+        </w:tc>
+        <w:tc>
+          <w:tcPr>
+            <w:tcW w:w="1605" w:type="dxa"/>
+          </w:tcPr>
+          <w:p>
+            <w:pPr>
+              <w:ind w:firstLine="0"/>
+              <w:jc w:val="center"/>
+            </w:pPr>
+            <w:r>
+              <w:t>8</w:t>
+            </w:r>
+          </w:p>
+        </w:tc>
+        <w:tc>
+          <w:tcPr>
+            <w:tcW w:w="1605" w:type="dxa"/>
+          </w:tcPr>
+          <w:p>
+            <w:pPr>
+              <w:ind w:firstLine="0"/>
+              <w:jc w:val="center"/>
+            </w:pPr>
+            <w:r>
+              <w:t>9</w:t>
+            </w:r>
+          </w:p>
+        </w:tc>
+      </w:tr>
+      <w:tr>
+        <w:tc>
+          <w:tcPr>
+            <w:tcW w:w="1838" w:type="dxa"/>
+          </w:tcPr>
+          <w:p>
+            <w:pPr>
+              <w:ind w:firstLine="0"/>
+            </w:pPr>
+            <w:r>
+              <w:t>Сб.</w:t>
+            </w:r>
+          </w:p>
+        </w:tc>
+        <w:tc>
+          <w:tcPr>
+            <w:tcW w:w="1604" w:type="dxa"/>
+          </w:tcPr>
+          <w:p>
+            <w:pPr>
+              <w:ind w:firstLine="0"/>
+              <w:jc w:val="center"/>
+            </w:pPr>
+            <w:r>
+              <w:t>9</w:t>
+            </w:r>
+          </w:p>
+        </w:tc>
+        <w:tc>
+          <w:tcPr>
+            <w:tcW w:w="1605" w:type="dxa"/>
+          </w:tcPr>
+          <w:p>
+            <w:pPr>
+              <w:ind w:firstLine="0"/>
+              <w:jc w:val="center"/>
+            </w:pPr>
+            <w:r>
+              <w:t>8</w:t>
+            </w:r>
+          </w:p>
+        </w:tc>
+        <w:tc>
+          <w:tcPr>
+            <w:tcW w:w="1605" w:type="dxa"/>
+          </w:tcPr>
+          <w:p>
+            <w:pPr>
+              <w:ind w:firstLine="0"/>
+              <w:jc w:val="center"/>
+            </w:pPr>
+            <w:r>
+              <w:t>7</w:t>
+            </w:r>
+          </w:p>
+        </w:tc>
+        <w:tc>
+          <w:tcPr>
+            <w:tcW w:w="1605" w:type="dxa"/>
+          </w:tcPr>
+          <w:p>
+            <w:pPr>
+              <w:ind w:firstLine="0"/>
+              <w:jc w:val="center"/>
+            </w:pPr>
+            <w:r>
+              <w:t>6</w:t>
+            </w:r>
+          </w:p>
+        </w:tc>
+      </w:tr>
+      <w:tr>
+        <w:tc>
+          <w:tcPr>
+            <w:tcW w:w="1838" w:type="dxa"/>
+          </w:tcPr>
+          <w:p>
+            <w:pPr>
+              <w:ind w:firstLine="0"/>
+            </w:pPr>
+            <w:r>
+              <w:t>Вс.</w:t>
+            </w:r>
+          </w:p>
+        </w:tc>
+        <w:tc>
+          <w:tcPr>
+            <w:tcW w:w="1604" w:type="dxa"/>
+          </w:tcPr>
+          <w:p>
+            <w:pPr>
+              <w:ind w:firstLine="0"/>
+              <w:jc w:val="center"/>
+            </w:pPr>
+            <w:r>
+              <w:t>6</w:t>
+            </w:r>
+          </w:p>
+        </w:tc>
+        <w:tc>
+          <w:tcPr>
+            <w:tcW w:w="1605" w:type="dxa"/>
+          </w:tcPr>
+          <w:p>
+            <w:pPr>
+              <w:ind w:firstLine="0"/>
+              <w:jc w:val="center"/>
+            </w:pPr>
+            <w:r>
+              <w:t>5</w:t>
+            </w:r>
+          </w:p>
+        </w:tc>
+        <w:tc>
+          <w:tcPr>
+            <w:tcW w:w="1605" w:type="dxa"/>
+          </w:tcPr>
+          <w:p>
+            <w:pPr>
+              <w:ind w:firstLine="0"/>
+              <w:jc w:val="center"/>
+            </w:pPr>
+            <w:r>
+              <w:t>4</w:t>
+            </w:r>
+          </w:p>
+        </w:tc>
+        <w:tc>
+          <w:tcPr>
+            <w:tcW w:w="1605" w:type="dxa"/>
+          </w:tcPr>
+          <w:p>
+            <w:pPr>
+              <w:ind w:firstLine="0"/>
+              <w:jc w:val="center"/>
+            </w:pPr>
+            <w:r>
+              <w:t>4</w:t>
+            </w:r>
+          </w:p>
+        </w:tc>
+      </w:tr>
+    </w:tbl>
+    <w:p/>
+    <w:p>
+      <w:r>
+        <w:lastRenderedPageBreak/>
+        <w:t>Требуется:</w:t>
+      </w:r>
+    </w:p>
+    <w:p>
+      <w:r>
+        <w:t>1. Составить оптимальный план привлечения работников, включающий определение количества постоянных работников, распределение их по сменам, а также план привлечения временных работников.</w:t>
+      </w:r>
+    </w:p>
+    <w:p>
+      <w:r>
+        <w:t>2. Проанализировать чувствительность построенного плана к возможному увеличению потребности в работниках вечером в среду.</w:t>
+      </w:r>
+    </w:p>
+    <w:p/>
+    <w:p>
+      <w:r>
+        <w:t>По мотивам задачи из Х. Таха Введение в исследование операций, 6-е издание.</w:t>
       </w:r>
     </w:p>
     <w:p>
@@ -3068,6 +3494,7 @@
         <w:rPr>
           <w:lang w:val="en-US"/>
         </w:rPr>
+        <w:lastRenderedPageBreak/>
         <w:t>b</w:t>
       </w:r>
       <w:r>
@@ -3078,7 +3505,6 @@
       <w:pPr>
         <w:pStyle w:val="aff3"/>
       </w:pPr>
-      <w:proofErr w:type="gramStart"/>
       <w:r>
         <w:rPr>
           <w:lang w:val="en-US"/>
@@ -3088,7 +3514,6 @@
       <w:r>
         <w:t>(</w:t>
       </w:r>
-      <w:proofErr w:type="gramEnd"/>
       <w:r>
         <w:rPr>
           <w:lang w:val="en-US"/>
@@ -3110,7 +3535,6 @@
     </w:p>
     <w:p>
       <w:r>
-        <w:lastRenderedPageBreak/>
         <w:t xml:space="preserve">Рекомендуется также применять этот стиль к именам программных объектов, включаемых в основной текст (например, если речь идет о пояснении к матрице </w:t>
       </w:r>
       <w:r>
@@ -3156,7 +3580,7 @@
                     <pic:cNvPicPr/>
                   </pic:nvPicPr>
                   <pic:blipFill>
-                    <a:blip r:embed="rId9"/>
+                    <a:blip r:embed="rId8"/>
                     <a:stretch>
                       <a:fillRect/>
                     </a:stretch>
@@ -3302,6 +3726,7 @@
     </w:p>
     <w:p>
       <w:r>
+        <w:lastRenderedPageBreak/>
         <w:t xml:space="preserve">По всем моментам, связанным с оформлением отчета, и не </w:t>
       </w:r>
       <w:r>
@@ -3359,168 +3784,3342 @@
         <w:t>Задача</w:t>
       </w:r>
       <w:r>
-        <w:t xml:space="preserve"> 2</w:t>
-      </w:r>
-    </w:p>
-    <w:p>
-      <w:pPr>
+        <w:t xml:space="preserve"> </w:t>
+      </w:r>
+      <w:r>
+        <w:t>о рюкзаке с множественным выбором</w:t>
+      </w:r>
+    </w:p>
+    <w:p>
+      <w:pPr>
+        <w:pStyle w:val="20"/>
+      </w:pPr>
+      <w:r>
+        <w:t>2.1</w:t>
+      </w:r>
+      <w:r>
+        <w:t xml:space="preserve">. </w:t>
+      </w:r>
+      <w:r>
+        <w:t>Условие задачи</w:t>
+      </w:r>
+    </w:p>
+    <w:p>
+      <w:r>
+        <w:t xml:space="preserve">Технология краудсорсинга позволяет привлекать широкий круг людей к задачам сбора и обработки информации. Заказчики могут размещать на платформе краудсорсинга задания, назначая за них определенное вознаграждение, а пользователи платформы (исполнители) выполняют эти задания и получают назначенное вознаграждение. Примерами таких платформ являются </w:t>
+      </w:r>
+      <w:r>
+        <w:rPr>
+          <w:lang w:val="en-US"/>
+        </w:rPr>
+        <w:t>Amazon Mechanical Turk</w:t>
+      </w:r>
+      <w:r>
+        <w:t>, Яндекс.Толока. Одной из разновидностей краудсорсинга является пространственный краудсорсинг, при котором задания имеют пространственную привязку (например, с помощью системы пространственного краудсорсинга можно сделать фотографию определенной географической локации в определенный момент).</w:t>
+      </w:r>
+    </w:p>
+    <w:p>
+      <w:r>
+        <w:t>В данной задаче рассматривается один из центральных компонентов платформы пространственного краудсорсинга, осуществляющий распределение заданий среди исполнителей</w:t>
+      </w:r>
+      <w:r>
+        <w:rPr>
+          <w:lang w:val="en-US"/>
+        </w:rPr>
+        <w:t>.</w:t>
+      </w:r>
+    </w:p>
+    <w:p>
+      <w:r>
+        <w:t xml:space="preserve">Задано определенное множество заданий (см. табл. 1). Каждое задание имеет пространственную привязку. Одной из функций подобной привязки </w:t>
+      </w:r>
+      <w:r>
+        <w:t>является</w:t>
+      </w:r>
+      <w:r>
+        <w:t xml:space="preserve"> идентификация исполнителей, находящихся рядом с заданием. Для простоты будем полагать, что задания и исполнители находятся в городе Гипподамовой системы, что позволяет использовать локальную систему координат и оценивать расстояние с помощью </w:t>
+      </w:r>
+      <w:r>
+        <w:t>манхэттенской</w:t>
+      </w:r>
+      <w:r>
+        <w:t xml:space="preserve"> метрики. Задания считаются достаточно простыми, чтобы любое из них могло быть выполнено любым участником.</w:t>
+      </w:r>
+    </w:p>
+    <w:p>
+      <w:r>
+        <w:t>В заданный момент в системе активно определенное множество участников (табл. 2). Для каждого участника задано текущее положение в локальной системе координат, а также текущий рейтинг (в диапазоне от 0 до 1 - чем больше, тем более надежным является исполнитель).</w:t>
+      </w:r>
+    </w:p>
+    <w:p>
+      <w:r>
+        <w:lastRenderedPageBreak/>
+        <w:t xml:space="preserve">Вознаграждение исполнителя определяется его рейтингом. В частности, задано два граничных уровня рейтинга </w:t>
+      </w:r>
+      <m:oMath>
+        <m:r>
+          <w:rPr>
+            <w:rFonts w:ascii="Cambria Math" w:hAnsi="Cambria Math"/>
+          </w:rPr>
+          <m:t>T</m:t>
+        </m:r>
+        <m:sSub>
+          <m:sSubPr>
+            <m:ctrlPr>
+              <w:rPr>
+                <w:rFonts w:ascii="Cambria Math" w:hAnsi="Cambria Math"/>
+                <w:i/>
+              </w:rPr>
+            </m:ctrlPr>
+          </m:sSubPr>
+          <m:e>
+            <m:r>
+              <w:rPr>
+                <w:rFonts w:ascii="Cambria Math" w:hAnsi="Cambria Math"/>
+              </w:rPr>
+              <m:t>h</m:t>
+            </m:r>
+          </m:e>
+          <m:sub>
+            <m:r>
+              <w:rPr>
+                <w:rFonts w:ascii="Cambria Math" w:hAnsi="Cambria Math"/>
+              </w:rPr>
+              <m:t>M</m:t>
+            </m:r>
+          </m:sub>
+        </m:sSub>
+        <m:r>
+          <w:rPr>
+            <w:rFonts w:ascii="Cambria Math" w:hAnsi="Cambria Math"/>
+          </w:rPr>
+          <m:t>= 0.3</m:t>
+        </m:r>
+      </m:oMath>
+      <w:r>
+        <w:t xml:space="preserve"> (средний) и </w:t>
+      </w:r>
+      <m:oMath>
+        <m:r>
+          <w:rPr>
+            <w:rFonts w:ascii="Cambria Math" w:hAnsi="Cambria Math"/>
+          </w:rPr>
+          <m:t>T</m:t>
+        </m:r>
+        <m:sSub>
+          <m:sSubPr>
+            <m:ctrlPr>
+              <w:rPr>
+                <w:rFonts w:ascii="Cambria Math" w:hAnsi="Cambria Math"/>
+                <w:i/>
+              </w:rPr>
+            </m:ctrlPr>
+          </m:sSubPr>
+          <m:e>
+            <m:r>
+              <w:rPr>
+                <w:rFonts w:ascii="Cambria Math" w:hAnsi="Cambria Math"/>
+              </w:rPr>
+              <m:t>h</m:t>
+            </m:r>
+          </m:e>
+          <m:sub>
+            <m:r>
+              <w:rPr>
+                <w:rFonts w:ascii="Cambria Math" w:hAnsi="Cambria Math"/>
+              </w:rPr>
+              <m:t>H</m:t>
+            </m:r>
+          </m:sub>
+        </m:sSub>
+        <m:r>
+          <w:rPr>
+            <w:rFonts w:ascii="Cambria Math" w:hAnsi="Cambria Math"/>
+          </w:rPr>
+          <m:t>= 0.7</m:t>
+        </m:r>
+      </m:oMath>
+      <w:r>
+        <w:t xml:space="preserve"> (высокий). Участники с высоким рейтингом (</w:t>
+      </w:r>
+      <m:oMath>
+        <m:sSub>
+          <m:sSubPr>
+            <m:ctrlPr>
+              <w:rPr>
+                <w:rFonts w:ascii="Cambria Math" w:hAnsi="Cambria Math"/>
+                <w:i/>
+              </w:rPr>
+            </m:ctrlPr>
+          </m:sSubPr>
+          <m:e>
+            <m:r>
+              <w:rPr>
+                <w:rFonts w:ascii="Cambria Math" w:hAnsi="Cambria Math"/>
+              </w:rPr>
+              <m:t>r</m:t>
+            </m:r>
+          </m:e>
+          <m:sub>
+            <m:r>
+              <w:rPr>
+                <w:rFonts w:ascii="Cambria Math" w:hAnsi="Cambria Math"/>
+              </w:rPr>
+              <m:t>i</m:t>
+            </m:r>
+          </m:sub>
+        </m:sSub>
+        <m:r>
+          <w:rPr>
+            <w:rFonts w:ascii="Cambria Math" w:hAnsi="Cambria Math"/>
+          </w:rPr>
+          <m:t>≥</m:t>
+        </m:r>
+        <m:r>
+          <w:rPr>
+            <w:rFonts w:ascii="Cambria Math" w:hAnsi="Cambria Math"/>
+          </w:rPr>
+          <m:t xml:space="preserve"> T</m:t>
+        </m:r>
+        <m:sSub>
+          <m:sSubPr>
+            <m:ctrlPr>
+              <w:rPr>
+                <w:rFonts w:ascii="Cambria Math" w:hAnsi="Cambria Math"/>
+                <w:i/>
+              </w:rPr>
+            </m:ctrlPr>
+          </m:sSubPr>
+          <m:e>
+            <m:r>
+              <w:rPr>
+                <w:rFonts w:ascii="Cambria Math" w:hAnsi="Cambria Math"/>
+              </w:rPr>
+              <m:t>h</m:t>
+            </m:r>
+          </m:e>
+          <m:sub>
+            <m:r>
+              <w:rPr>
+                <w:rFonts w:ascii="Cambria Math" w:hAnsi="Cambria Math"/>
+              </w:rPr>
+              <m:t>H</m:t>
+            </m:r>
+          </m:sub>
+        </m:sSub>
+      </m:oMath>
+      <w:r>
+        <w:t xml:space="preserve">) получают вознаграждение </w:t>
+      </w:r>
+      <m:oMath>
+        <m:r>
+          <w:rPr>
+            <w:rFonts w:ascii="Cambria Math" w:hAnsi="Cambria Math"/>
+          </w:rPr>
+          <m:t>90</m:t>
+        </m:r>
+      </m:oMath>
+      <w:r>
+        <w:rPr>
+          <w:lang w:val="en-US"/>
+        </w:rPr>
+        <w:t xml:space="preserve"> </w:t>
+      </w:r>
+      <w:r>
+        <w:t>денежных единиц (ДЕ) за каждое задание, участники со средним рейтингом (</w:t>
+      </w:r>
+      <m:oMath>
+        <m:r>
+          <w:rPr>
+            <w:rFonts w:ascii="Cambria Math" w:hAnsi="Cambria Math"/>
+          </w:rPr>
+          <m:t>T</m:t>
+        </m:r>
+        <m:sSub>
+          <m:sSubPr>
+            <m:ctrlPr>
+              <w:rPr>
+                <w:rFonts w:ascii="Cambria Math" w:hAnsi="Cambria Math"/>
+                <w:i/>
+              </w:rPr>
+            </m:ctrlPr>
+          </m:sSubPr>
+          <m:e>
+            <m:r>
+              <w:rPr>
+                <w:rFonts w:ascii="Cambria Math" w:hAnsi="Cambria Math"/>
+              </w:rPr>
+              <m:t>h</m:t>
+            </m:r>
+          </m:e>
+          <m:sub>
+            <m:r>
+              <w:rPr>
+                <w:rFonts w:ascii="Cambria Math" w:hAnsi="Cambria Math"/>
+              </w:rPr>
+              <m:t>M</m:t>
+            </m:r>
+          </m:sub>
+        </m:sSub>
+        <m:r>
+          <w:rPr>
+            <w:rFonts w:ascii="Cambria Math" w:hAnsi="Cambria Math"/>
+          </w:rPr>
+          <m:t>≤</m:t>
+        </m:r>
+        <m:r>
+          <w:rPr>
+            <w:rFonts w:ascii="Cambria Math" w:hAnsi="Cambria Math"/>
+          </w:rPr>
+          <m:t xml:space="preserve"> ri &lt; T</m:t>
+        </m:r>
+        <m:sSub>
+          <m:sSubPr>
+            <m:ctrlPr>
+              <w:rPr>
+                <w:rFonts w:ascii="Cambria Math" w:hAnsi="Cambria Math"/>
+                <w:i/>
+              </w:rPr>
+            </m:ctrlPr>
+          </m:sSubPr>
+          <m:e>
+            <m:r>
+              <w:rPr>
+                <w:rFonts w:ascii="Cambria Math" w:hAnsi="Cambria Math"/>
+              </w:rPr>
+              <m:t>h</m:t>
+            </m:r>
+          </m:e>
+          <m:sub>
+            <m:r>
+              <w:rPr>
+                <w:rFonts w:ascii="Cambria Math" w:hAnsi="Cambria Math"/>
+              </w:rPr>
+              <m:t>H</m:t>
+            </m:r>
+          </m:sub>
+        </m:sSub>
+      </m:oMath>
+      <w:r>
+        <w:t xml:space="preserve">) получают вознаграждение </w:t>
+      </w:r>
+      <m:oMath>
+        <m:r>
+          <w:rPr>
+            <w:rFonts w:ascii="Cambria Math" w:hAnsi="Cambria Math"/>
+          </w:rPr>
+          <m:t>60</m:t>
+        </m:r>
+      </m:oMath>
+      <w:r>
+        <w:t xml:space="preserve"> ДЕ. Участники с рейтингом ниже </w:t>
+      </w:r>
+      <m:oMath>
+        <m:r>
+          <w:rPr>
+            <w:rFonts w:ascii="Cambria Math" w:hAnsi="Cambria Math"/>
+          </w:rPr>
+          <m:t>T</m:t>
+        </m:r>
+        <m:sSub>
+          <m:sSubPr>
+            <m:ctrlPr>
+              <w:rPr>
+                <w:rFonts w:ascii="Cambria Math" w:hAnsi="Cambria Math"/>
+                <w:i/>
+              </w:rPr>
+            </m:ctrlPr>
+          </m:sSubPr>
+          <m:e>
+            <m:r>
+              <w:rPr>
+                <w:rFonts w:ascii="Cambria Math" w:hAnsi="Cambria Math"/>
+              </w:rPr>
+              <m:t>h</m:t>
+            </m:r>
+          </m:e>
+          <m:sub>
+            <m:r>
+              <w:rPr>
+                <w:rFonts w:ascii="Cambria Math" w:hAnsi="Cambria Math"/>
+              </w:rPr>
+              <m:t>M</m:t>
+            </m:r>
+          </m:sub>
+        </m:sSub>
+      </m:oMath>
+      <w:r>
+        <w:rPr>
+          <w:lang w:val="en-US"/>
+        </w:rPr>
+        <w:t xml:space="preserve"> </w:t>
+      </w:r>
+      <w:r>
+        <w:t>считаются заблокированными и к выполнению заданий не привлекаются.</w:t>
+      </w:r>
+    </w:p>
+    <w:p>
+      <w:r>
+        <w:t xml:space="preserve">Бюджет заказчика на выполнение заданного набора заданий составляет </w:t>
+      </w:r>
+      <m:oMath>
+        <m:r>
+          <w:rPr>
+            <w:rFonts w:ascii="Cambria Math" w:hAnsi="Cambria Math"/>
+          </w:rPr>
+          <m:t>300</m:t>
+        </m:r>
+      </m:oMath>
+      <w:r>
+        <w:t xml:space="preserve"> ДЕ.</w:t>
+      </w:r>
+    </w:p>
+    <w:p>
+      <w:pPr>
+        <w:pStyle w:val="-1"/>
         <w:jc w:val="center"/>
-        <w:rPr>
-          <w:bCs/>
-          <w:szCs w:val="28"/>
-        </w:rPr>
-      </w:pPr>
+      </w:pPr>
+      <w:r>
+        <w:t>Таблица 2: Задания</w:t>
+      </w:r>
+    </w:p>
+    <w:tbl>
+      <w:tblPr>
+        <w:tblStyle w:val="af4"/>
+        <w:tblW w:w="0" w:type="auto"/>
+        <w:tblInd w:w="2972" w:type="dxa"/>
+        <w:tblLook w:val="04A0" w:firstRow="1" w:lastRow="0" w:firstColumn="1" w:lastColumn="0" w:noHBand="0" w:noVBand="1"/>
+      </w:tblPr>
+      <w:tblGrid>
+        <w:gridCol w:w="2126"/>
+        <w:gridCol w:w="851"/>
+        <w:gridCol w:w="850"/>
+      </w:tblGrid>
+      <w:tr>
+        <w:tc>
+          <w:tcPr>
+            <w:tcW w:w="2126" w:type="dxa"/>
+          </w:tcPr>
+          <w:p>
+            <w:pPr>
+              <w:pStyle w:val="aff7"/>
+            </w:pPr>
+            <w:r>
+              <w:t>Идентификатор</w:t>
+            </w:r>
+          </w:p>
+        </w:tc>
+        <w:tc>
+          <w:tcPr>
+            <w:tcW w:w="851" w:type="dxa"/>
+          </w:tcPr>
+          <w:p>
+            <w:pPr>
+              <w:pStyle w:val="aff7"/>
+            </w:pPr>
+            <m:oMathPara>
+              <m:oMath>
+                <m:r>
+                  <w:rPr>
+                    <w:rFonts w:ascii="Cambria Math" w:hAnsi="Cambria Math"/>
+                  </w:rPr>
+                  <m:t>x</m:t>
+                </m:r>
+              </m:oMath>
+            </m:oMathPara>
+          </w:p>
+        </w:tc>
+        <w:tc>
+          <w:tcPr>
+            <w:tcW w:w="850" w:type="dxa"/>
+          </w:tcPr>
+          <w:p>
+            <w:pPr>
+              <w:pStyle w:val="aff7"/>
+            </w:pPr>
+            <m:oMathPara>
+              <m:oMath>
+                <m:r>
+                  <w:rPr>
+                    <w:rFonts w:ascii="Cambria Math" w:hAnsi="Cambria Math"/>
+                  </w:rPr>
+                  <m:t>y</m:t>
+                </m:r>
+              </m:oMath>
+            </m:oMathPara>
+          </w:p>
+        </w:tc>
+      </w:tr>
+      <w:tr>
+        <w:tc>
+          <w:tcPr>
+            <w:tcW w:w="2126" w:type="dxa"/>
+          </w:tcPr>
+          <w:p>
+            <w:pPr>
+              <w:pStyle w:val="aff7"/>
+            </w:pPr>
+            <w:r>
+              <w:t>1</w:t>
+            </w:r>
+          </w:p>
+        </w:tc>
+        <w:tc>
+          <w:tcPr>
+            <w:tcW w:w="851" w:type="dxa"/>
+          </w:tcPr>
+          <w:p>
+            <w:pPr>
+              <w:pStyle w:val="aff7"/>
+            </w:pPr>
+            <w:r>
+              <w:t>1</w:t>
+            </w:r>
+          </w:p>
+        </w:tc>
+        <w:tc>
+          <w:tcPr>
+            <w:tcW w:w="850" w:type="dxa"/>
+          </w:tcPr>
+          <w:p>
+            <w:pPr>
+              <w:pStyle w:val="aff7"/>
+            </w:pPr>
+            <w:r>
+              <w:t>6</w:t>
+            </w:r>
+          </w:p>
+        </w:tc>
+      </w:tr>
+      <w:tr>
+        <w:tc>
+          <w:tcPr>
+            <w:tcW w:w="2126" w:type="dxa"/>
+          </w:tcPr>
+          <w:p>
+            <w:pPr>
+              <w:pStyle w:val="aff7"/>
+            </w:pPr>
+            <w:r>
+              <w:t>2</w:t>
+            </w:r>
+          </w:p>
+        </w:tc>
+        <w:tc>
+          <w:tcPr>
+            <w:tcW w:w="851" w:type="dxa"/>
+          </w:tcPr>
+          <w:p>
+            <w:pPr>
+              <w:pStyle w:val="aff7"/>
+            </w:pPr>
+            <w:r>
+              <w:t>11</w:t>
+            </w:r>
+          </w:p>
+        </w:tc>
+        <w:tc>
+          <w:tcPr>
+            <w:tcW w:w="850" w:type="dxa"/>
+          </w:tcPr>
+          <w:p>
+            <w:pPr>
+              <w:pStyle w:val="aff7"/>
+            </w:pPr>
+            <w:r>
+              <w:t>8</w:t>
+            </w:r>
+          </w:p>
+        </w:tc>
+      </w:tr>
+      <w:tr>
+        <w:tc>
+          <w:tcPr>
+            <w:tcW w:w="2126" w:type="dxa"/>
+          </w:tcPr>
+          <w:p>
+            <w:pPr>
+              <w:pStyle w:val="aff7"/>
+            </w:pPr>
+            <w:r>
+              <w:t>3</w:t>
+            </w:r>
+          </w:p>
+        </w:tc>
+        <w:tc>
+          <w:tcPr>
+            <w:tcW w:w="851" w:type="dxa"/>
+          </w:tcPr>
+          <w:p>
+            <w:pPr>
+              <w:pStyle w:val="aff7"/>
+            </w:pPr>
+            <w:r>
+              <w:t>5</w:t>
+            </w:r>
+          </w:p>
+        </w:tc>
+        <w:tc>
+          <w:tcPr>
+            <w:tcW w:w="850" w:type="dxa"/>
+          </w:tcPr>
+          <w:p>
+            <w:pPr>
+              <w:pStyle w:val="aff7"/>
+            </w:pPr>
+            <w:r>
+              <w:t>17</w:t>
+            </w:r>
+          </w:p>
+        </w:tc>
+      </w:tr>
+      <w:tr>
+        <w:tc>
+          <w:tcPr>
+            <w:tcW w:w="2126" w:type="dxa"/>
+          </w:tcPr>
+          <w:p>
+            <w:pPr>
+              <w:pStyle w:val="aff7"/>
+            </w:pPr>
+            <w:r>
+              <w:t>4</w:t>
+            </w:r>
+          </w:p>
+        </w:tc>
+        <w:tc>
+          <w:tcPr>
+            <w:tcW w:w="851" w:type="dxa"/>
+          </w:tcPr>
+          <w:p>
+            <w:pPr>
+              <w:pStyle w:val="aff7"/>
+            </w:pPr>
+            <w:r>
+              <w:t>7</w:t>
+            </w:r>
+          </w:p>
+        </w:tc>
+        <w:tc>
+          <w:tcPr>
+            <w:tcW w:w="850" w:type="dxa"/>
+          </w:tcPr>
+          <w:p>
+            <w:pPr>
+              <w:pStyle w:val="aff7"/>
+            </w:pPr>
+            <w:r>
+              <w:t>6</w:t>
+            </w:r>
+          </w:p>
+        </w:tc>
+      </w:tr>
+    </w:tbl>
+    <w:p>
+      <w:pPr>
+        <w:tabs>
+          <w:tab w:val="left" w:pos="993"/>
+        </w:tabs>
+      </w:pPr>
+    </w:p>
+    <w:p>
+      <w:pPr>
+        <w:pStyle w:val="-1"/>
+        <w:jc w:val="center"/>
+      </w:pPr>
+      <w:r>
+        <w:t xml:space="preserve">Таблица </w:t>
+      </w:r>
+      <w:r>
+        <w:t>3</w:t>
+      </w:r>
+      <w:r>
+        <w:t xml:space="preserve">: </w:t>
+      </w:r>
+      <w:r>
+        <w:t>Исполнители</w:t>
+      </w:r>
+    </w:p>
+    <w:tbl>
+      <w:tblPr>
+        <w:tblStyle w:val="af4"/>
+        <w:tblW w:w="0" w:type="auto"/>
+        <w:tblInd w:w="2263" w:type="dxa"/>
+        <w:tblLook w:val="04A0" w:firstRow="1" w:lastRow="0" w:firstColumn="1" w:lastColumn="0" w:noHBand="0" w:noVBand="1"/>
+      </w:tblPr>
+      <w:tblGrid>
+        <w:gridCol w:w="2126"/>
+        <w:gridCol w:w="851"/>
+        <w:gridCol w:w="850"/>
+        <w:gridCol w:w="1276"/>
+      </w:tblGrid>
+      <w:tr>
+        <w:tc>
+          <w:tcPr>
+            <w:tcW w:w="2126" w:type="dxa"/>
+          </w:tcPr>
+          <w:p>
+            <w:pPr>
+              <w:pStyle w:val="aff7"/>
+            </w:pPr>
+            <w:r>
+              <w:t>Идентификатор</w:t>
+            </w:r>
+          </w:p>
+        </w:tc>
+        <w:tc>
+          <w:tcPr>
+            <w:tcW w:w="851" w:type="dxa"/>
+          </w:tcPr>
+          <w:p>
+            <w:pPr>
+              <w:pStyle w:val="aff7"/>
+            </w:pPr>
+            <m:oMathPara>
+              <m:oMath>
+                <m:r>
+                  <w:rPr>
+                    <w:rFonts w:ascii="Cambria Math" w:hAnsi="Cambria Math"/>
+                  </w:rPr>
+                  <m:t>x</m:t>
+                </m:r>
+              </m:oMath>
+            </m:oMathPara>
+          </w:p>
+        </w:tc>
+        <w:tc>
+          <w:tcPr>
+            <w:tcW w:w="850" w:type="dxa"/>
+          </w:tcPr>
+          <w:p>
+            <w:pPr>
+              <w:pStyle w:val="aff7"/>
+            </w:pPr>
+            <m:oMathPara>
+              <m:oMath>
+                <m:r>
+                  <w:rPr>
+                    <w:rFonts w:ascii="Cambria Math" w:hAnsi="Cambria Math"/>
+                  </w:rPr>
+                  <m:t>y</m:t>
+                </m:r>
+              </m:oMath>
+            </m:oMathPara>
+          </w:p>
+        </w:tc>
+        <w:tc>
+          <w:tcPr>
+            <w:tcW w:w="1276" w:type="dxa"/>
+          </w:tcPr>
+          <w:p>
+            <w:pPr>
+              <w:pStyle w:val="aff7"/>
+              <w:rPr>
+                <w:iCs/>
+              </w:rPr>
+            </w:pPr>
+            <w:r>
+              <w:rPr>
+                <w:iCs/>
+              </w:rPr>
+              <w:t>Рейтинг</w:t>
+            </w:r>
+          </w:p>
+        </w:tc>
+      </w:tr>
+      <w:tr>
+        <w:tc>
+          <w:tcPr>
+            <w:tcW w:w="2126" w:type="dxa"/>
+          </w:tcPr>
+          <w:p>
+            <w:pPr>
+              <w:pStyle w:val="aff7"/>
+            </w:pPr>
+            <w:r>
+              <w:t>1</w:t>
+            </w:r>
+          </w:p>
+        </w:tc>
+        <w:tc>
+          <w:tcPr>
+            <w:tcW w:w="851" w:type="dxa"/>
+          </w:tcPr>
+          <w:p>
+            <w:pPr>
+              <w:pStyle w:val="aff7"/>
+            </w:pPr>
+            <w:r>
+              <w:t>8</w:t>
+            </w:r>
+          </w:p>
+        </w:tc>
+        <w:tc>
+          <w:tcPr>
+            <w:tcW w:w="850" w:type="dxa"/>
+          </w:tcPr>
+          <w:p>
+            <w:pPr>
+              <w:pStyle w:val="aff7"/>
+            </w:pPr>
+            <w:r>
+              <w:t>4</w:t>
+            </w:r>
+          </w:p>
+        </w:tc>
+        <w:tc>
+          <w:tcPr>
+            <w:tcW w:w="1276" w:type="dxa"/>
+          </w:tcPr>
+          <w:p>
+            <w:pPr>
+              <w:pStyle w:val="aff7"/>
+            </w:pPr>
+            <w:r>
+              <w:t>0.25</w:t>
+            </w:r>
+          </w:p>
+        </w:tc>
+      </w:tr>
+      <w:tr>
+        <w:tc>
+          <w:tcPr>
+            <w:tcW w:w="2126" w:type="dxa"/>
+          </w:tcPr>
+          <w:p>
+            <w:pPr>
+              <w:pStyle w:val="aff7"/>
+            </w:pPr>
+            <w:r>
+              <w:t>2</w:t>
+            </w:r>
+          </w:p>
+        </w:tc>
+        <w:tc>
+          <w:tcPr>
+            <w:tcW w:w="851" w:type="dxa"/>
+          </w:tcPr>
+          <w:p>
+            <w:pPr>
+              <w:pStyle w:val="aff7"/>
+            </w:pPr>
+            <w:r>
+              <w:t>4</w:t>
+            </w:r>
+          </w:p>
+        </w:tc>
+        <w:tc>
+          <w:tcPr>
+            <w:tcW w:w="850" w:type="dxa"/>
+          </w:tcPr>
+          <w:p>
+            <w:pPr>
+              <w:pStyle w:val="aff7"/>
+            </w:pPr>
+            <w:r>
+              <w:t>1</w:t>
+            </w:r>
+          </w:p>
+        </w:tc>
+        <w:tc>
+          <w:tcPr>
+            <w:tcW w:w="1276" w:type="dxa"/>
+          </w:tcPr>
+          <w:p>
+            <w:pPr>
+              <w:pStyle w:val="aff7"/>
+            </w:pPr>
+            <w:r>
+              <w:t>0.32</w:t>
+            </w:r>
+          </w:p>
+        </w:tc>
+      </w:tr>
+      <w:tr>
+        <w:tc>
+          <w:tcPr>
+            <w:tcW w:w="2126" w:type="dxa"/>
+          </w:tcPr>
+          <w:p>
+            <w:pPr>
+              <w:pStyle w:val="aff7"/>
+            </w:pPr>
+            <w:r>
+              <w:t>3</w:t>
+            </w:r>
+          </w:p>
+        </w:tc>
+        <w:tc>
+          <w:tcPr>
+            <w:tcW w:w="851" w:type="dxa"/>
+          </w:tcPr>
+          <w:p>
+            <w:pPr>
+              <w:pStyle w:val="aff7"/>
+            </w:pPr>
+            <w:r>
+              <w:t>12</w:t>
+            </w:r>
+          </w:p>
+        </w:tc>
+        <w:tc>
+          <w:tcPr>
+            <w:tcW w:w="850" w:type="dxa"/>
+          </w:tcPr>
+          <w:p>
+            <w:pPr>
+              <w:pStyle w:val="aff7"/>
+            </w:pPr>
+            <w:r>
+              <w:t>14</w:t>
+            </w:r>
+          </w:p>
+        </w:tc>
+        <w:tc>
+          <w:tcPr>
+            <w:tcW w:w="1276" w:type="dxa"/>
+          </w:tcPr>
+          <w:p>
+            <w:pPr>
+              <w:pStyle w:val="aff7"/>
+            </w:pPr>
+            <w:r>
+              <w:t>0.47</w:t>
+            </w:r>
+          </w:p>
+        </w:tc>
+      </w:tr>
+      <w:tr>
+        <w:tc>
+          <w:tcPr>
+            <w:tcW w:w="2126" w:type="dxa"/>
+          </w:tcPr>
+          <w:p>
+            <w:pPr>
+              <w:pStyle w:val="aff7"/>
+            </w:pPr>
+            <w:r>
+              <w:t>4</w:t>
+            </w:r>
+          </w:p>
+        </w:tc>
+        <w:tc>
+          <w:tcPr>
+            <w:tcW w:w="851" w:type="dxa"/>
+          </w:tcPr>
+          <w:p>
+            <w:pPr>
+              <w:pStyle w:val="aff7"/>
+            </w:pPr>
+            <w:r>
+              <w:t>11</w:t>
+            </w:r>
+          </w:p>
+        </w:tc>
+        <w:tc>
+          <w:tcPr>
+            <w:tcW w:w="850" w:type="dxa"/>
+          </w:tcPr>
+          <w:p>
+            <w:pPr>
+              <w:pStyle w:val="aff7"/>
+            </w:pPr>
+            <w:r>
+              <w:t>14</w:t>
+            </w:r>
+          </w:p>
+        </w:tc>
+        <w:tc>
+          <w:tcPr>
+            <w:tcW w:w="1276" w:type="dxa"/>
+          </w:tcPr>
+          <w:p>
+            <w:pPr>
+              <w:pStyle w:val="aff7"/>
+            </w:pPr>
+            <w:r>
+              <w:t>0.88</w:t>
+            </w:r>
+          </w:p>
+        </w:tc>
+      </w:tr>
+      <w:tr>
+        <w:tc>
+          <w:tcPr>
+            <w:tcW w:w="2126" w:type="dxa"/>
+          </w:tcPr>
+          <w:p>
+            <w:pPr>
+              <w:pStyle w:val="aff7"/>
+            </w:pPr>
+            <w:r>
+              <w:t>5</w:t>
+            </w:r>
+          </w:p>
+        </w:tc>
+        <w:tc>
+          <w:tcPr>
+            <w:tcW w:w="851" w:type="dxa"/>
+          </w:tcPr>
+          <w:p>
+            <w:pPr>
+              <w:pStyle w:val="aff7"/>
+            </w:pPr>
+            <w:r>
+              <w:t>5</w:t>
+            </w:r>
+          </w:p>
+        </w:tc>
+        <w:tc>
+          <w:tcPr>
+            <w:tcW w:w="850" w:type="dxa"/>
+          </w:tcPr>
+          <w:p>
+            <w:pPr>
+              <w:pStyle w:val="aff7"/>
+            </w:pPr>
+            <w:r>
+              <w:t>1</w:t>
+            </w:r>
+          </w:p>
+        </w:tc>
+        <w:tc>
+          <w:tcPr>
+            <w:tcW w:w="1276" w:type="dxa"/>
+          </w:tcPr>
+          <w:p>
+            <w:pPr>
+              <w:pStyle w:val="aff7"/>
+            </w:pPr>
+            <w:r>
+              <w:t>0.4</w:t>
+            </w:r>
+          </w:p>
+        </w:tc>
+      </w:tr>
+      <w:tr>
+        <w:tc>
+          <w:tcPr>
+            <w:tcW w:w="2126" w:type="dxa"/>
+          </w:tcPr>
+          <w:p>
+            <w:pPr>
+              <w:pStyle w:val="aff7"/>
+            </w:pPr>
+            <w:r>
+              <w:t>6</w:t>
+            </w:r>
+          </w:p>
+        </w:tc>
+        <w:tc>
+          <w:tcPr>
+            <w:tcW w:w="851" w:type="dxa"/>
+          </w:tcPr>
+          <w:p>
+            <w:pPr>
+              <w:pStyle w:val="aff7"/>
+            </w:pPr>
+            <w:r>
+              <w:t>13</w:t>
+            </w:r>
+          </w:p>
+        </w:tc>
+        <w:tc>
+          <w:tcPr>
+            <w:tcW w:w="850" w:type="dxa"/>
+          </w:tcPr>
+          <w:p>
+            <w:pPr>
+              <w:pStyle w:val="aff7"/>
+            </w:pPr>
+            <w:r>
+              <w:t>19</w:t>
+            </w:r>
+          </w:p>
+        </w:tc>
+        <w:tc>
+          <w:tcPr>
+            <w:tcW w:w="1276" w:type="dxa"/>
+          </w:tcPr>
+          <w:p>
+            <w:pPr>
+              <w:pStyle w:val="aff7"/>
+            </w:pPr>
+            <w:r>
+              <w:t>0.59</w:t>
+            </w:r>
+          </w:p>
+        </w:tc>
+      </w:tr>
+      <w:tr>
+        <w:tc>
+          <w:tcPr>
+            <w:tcW w:w="2126" w:type="dxa"/>
+          </w:tcPr>
+          <w:p>
+            <w:pPr>
+              <w:pStyle w:val="aff7"/>
+            </w:pPr>
+            <w:r>
+              <w:t>7</w:t>
+            </w:r>
+          </w:p>
+        </w:tc>
+        <w:tc>
+          <w:tcPr>
+            <w:tcW w:w="851" w:type="dxa"/>
+          </w:tcPr>
+          <w:p>
+            <w:pPr>
+              <w:pStyle w:val="aff7"/>
+            </w:pPr>
+            <w:r>
+              <w:t>5</w:t>
+            </w:r>
+          </w:p>
+        </w:tc>
+        <w:tc>
+          <w:tcPr>
+            <w:tcW w:w="850" w:type="dxa"/>
+          </w:tcPr>
+          <w:p>
+            <w:pPr>
+              <w:pStyle w:val="aff7"/>
+            </w:pPr>
+            <w:r>
+              <w:t>19</w:t>
+            </w:r>
+          </w:p>
+        </w:tc>
+        <w:tc>
+          <w:tcPr>
+            <w:tcW w:w="1276" w:type="dxa"/>
+          </w:tcPr>
+          <w:p>
+            <w:pPr>
+              <w:pStyle w:val="aff7"/>
+            </w:pPr>
+            <w:r>
+              <w:t>0.75</w:t>
+            </w:r>
+          </w:p>
+        </w:tc>
+      </w:tr>
+      <w:tr>
+        <w:tc>
+          <w:tcPr>
+            <w:tcW w:w="2126" w:type="dxa"/>
+          </w:tcPr>
+          <w:p>
+            <w:pPr>
+              <w:pStyle w:val="aff7"/>
+            </w:pPr>
+            <w:r>
+              <w:t>8</w:t>
+            </w:r>
+          </w:p>
+        </w:tc>
+        <w:tc>
+          <w:tcPr>
+            <w:tcW w:w="851" w:type="dxa"/>
+          </w:tcPr>
+          <w:p>
+            <w:pPr>
+              <w:pStyle w:val="aff7"/>
+            </w:pPr>
+            <w:r>
+              <w:t>3</w:t>
+            </w:r>
+          </w:p>
+        </w:tc>
+        <w:tc>
+          <w:tcPr>
+            <w:tcW w:w="850" w:type="dxa"/>
+          </w:tcPr>
+          <w:p>
+            <w:pPr>
+              <w:pStyle w:val="aff7"/>
+            </w:pPr>
+            <w:r>
+              <w:t>19</w:t>
+            </w:r>
+          </w:p>
+        </w:tc>
+        <w:tc>
+          <w:tcPr>
+            <w:tcW w:w="1276" w:type="dxa"/>
+          </w:tcPr>
+          <w:p>
+            <w:pPr>
+              <w:pStyle w:val="aff7"/>
+            </w:pPr>
+            <w:r>
+              <w:t>0.61</w:t>
+            </w:r>
+          </w:p>
+        </w:tc>
+      </w:tr>
+      <w:tr>
+        <w:tc>
+          <w:tcPr>
+            <w:tcW w:w="2126" w:type="dxa"/>
+          </w:tcPr>
+          <w:p>
+            <w:pPr>
+              <w:pStyle w:val="aff7"/>
+            </w:pPr>
+            <w:r>
+              <w:t>9</w:t>
+            </w:r>
+          </w:p>
+        </w:tc>
+        <w:tc>
+          <w:tcPr>
+            <w:tcW w:w="851" w:type="dxa"/>
+          </w:tcPr>
+          <w:p>
+            <w:pPr>
+              <w:pStyle w:val="aff7"/>
+            </w:pPr>
+            <w:r>
+              <w:t>16</w:t>
+            </w:r>
+          </w:p>
+        </w:tc>
+        <w:tc>
+          <w:tcPr>
+            <w:tcW w:w="850" w:type="dxa"/>
+          </w:tcPr>
+          <w:p>
+            <w:pPr>
+              <w:pStyle w:val="aff7"/>
+            </w:pPr>
+            <w:r>
+              <w:t>13</w:t>
+            </w:r>
+          </w:p>
+        </w:tc>
+        <w:tc>
+          <w:tcPr>
+            <w:tcW w:w="1276" w:type="dxa"/>
+          </w:tcPr>
+          <w:p>
+            <w:pPr>
+              <w:pStyle w:val="aff7"/>
+            </w:pPr>
+            <w:r>
+              <w:t>0.49</w:t>
+            </w:r>
+          </w:p>
+        </w:tc>
+      </w:tr>
+      <w:tr>
+        <w:tc>
+          <w:tcPr>
+            <w:tcW w:w="2126" w:type="dxa"/>
+          </w:tcPr>
+          <w:p>
+            <w:pPr>
+              <w:pStyle w:val="aff7"/>
+            </w:pPr>
+            <w:r>
+              <w:t>10</w:t>
+            </w:r>
+          </w:p>
+        </w:tc>
+        <w:tc>
+          <w:tcPr>
+            <w:tcW w:w="851" w:type="dxa"/>
+          </w:tcPr>
+          <w:p>
+            <w:pPr>
+              <w:pStyle w:val="aff7"/>
+            </w:pPr>
+            <w:r>
+              <w:t>6</w:t>
+            </w:r>
+          </w:p>
+        </w:tc>
+        <w:tc>
+          <w:tcPr>
+            <w:tcW w:w="850" w:type="dxa"/>
+          </w:tcPr>
+          <w:p>
+            <w:pPr>
+              <w:pStyle w:val="aff7"/>
+            </w:pPr>
+            <w:r>
+              <w:t>17</w:t>
+            </w:r>
+          </w:p>
+        </w:tc>
+        <w:tc>
+          <w:tcPr>
+            <w:tcW w:w="1276" w:type="dxa"/>
+          </w:tcPr>
+          <w:p>
+            <w:pPr>
+              <w:pStyle w:val="aff7"/>
+            </w:pPr>
+            <w:r>
+              <w:t>0.57</w:t>
+            </w:r>
+          </w:p>
+        </w:tc>
+      </w:tr>
+    </w:tbl>
+    <w:p>
+      <w:r>
+        <w:lastRenderedPageBreak/>
+        <w:t xml:space="preserve">Требуется:    </w:t>
+      </w:r>
+    </w:p>
+    <w:p>
+      <w:pPr>
+        <w:pStyle w:val="af3"/>
+        <w:numPr>
+          <w:ilvl w:val="0"/>
+          <w:numId w:val="12"/>
+        </w:numPr>
+        <w:tabs>
+          <w:tab w:val="left" w:pos="993"/>
+        </w:tabs>
+        <w:ind w:left="0" w:firstLine="709"/>
+      </w:pPr>
+      <w:r>
+        <w:t>Считая качество выполнения задания численно равным рейтингу исполнителя, найти распределение (всех) заданий по исполнителям, максимизирующее суммарное качество выполнения заданий.</w:t>
+      </w:r>
+    </w:p>
+    <w:p>
+      <w:pPr>
+        <w:pStyle w:val="af3"/>
+        <w:numPr>
+          <w:ilvl w:val="0"/>
+          <w:numId w:val="12"/>
+        </w:numPr>
+        <w:tabs>
+          <w:tab w:val="left" w:pos="993"/>
+        </w:tabs>
+        <w:ind w:left="0" w:firstLine="709"/>
+      </w:pPr>
+      <w:r>
+        <w:t>Модифицировать целевую функцию с учетом расстояния между заданием и исполнителем (считая, что ожидаемое качество выполнения задания убывает как логарифм от расстояния) и найти распределение заданий с учетом расстояния.</w:t>
+      </w:r>
+    </w:p>
+    <w:p>
+      <w:pPr>
+        <w:tabs>
+          <w:tab w:val="left" w:pos="993"/>
+        </w:tabs>
+      </w:pPr>
+    </w:p>
+    <w:p>
+      <w:pPr>
+        <w:tabs>
+          <w:tab w:val="left" w:pos="993"/>
+        </w:tabs>
+        <w:rPr>
+          <w:lang w:val="en-US"/>
+        </w:rPr>
+      </w:pPr>
+      <w:r>
+        <w:t xml:space="preserve">По мотивам </w:t>
+      </w:r>
+      <w:r>
+        <w:rPr>
+          <w:lang w:val="en-US"/>
+        </w:rPr>
+        <w:t>C. Miao, H. Yu, Z. Shen, C. Leung Balancing quality and budget considerations</w:t>
+      </w:r>
+      <w:r>
+        <w:rPr>
+          <w:lang w:val="en-US"/>
+        </w:rPr>
+        <w:t xml:space="preserve"> </w:t>
+      </w:r>
+      <w:r>
+        <w:rPr>
+          <w:lang w:val="en-US"/>
+        </w:rPr>
+        <w:t>in mobile crowdsourcing. Decision Support Systems, 2016. 90. Pp. 56-64.</w:t>
+      </w:r>
+    </w:p>
+    <w:p>
+      <w:pPr>
+        <w:tabs>
+          <w:tab w:val="left" w:pos="993"/>
+        </w:tabs>
+      </w:pPr>
+    </w:p>
+    <w:p>
+      <w:pPr>
+        <w:pStyle w:val="20"/>
+      </w:pPr>
+      <w:r>
+        <w:t>2</w:t>
+      </w:r>
+      <w:r>
+        <w:t>.</w:t>
+      </w:r>
+      <w:r>
+        <w:t>2</w:t>
+      </w:r>
+      <w:r>
+        <w:t xml:space="preserve">. </w:t>
+      </w:r>
+      <w:r>
+        <w:t>Формализация задачи</w:t>
+      </w:r>
+    </w:p>
+    <w:p>
+      <w:r>
+        <w:t>В этом разделе следует аргументированно классифицировать задачу – линейное это программирование, динамическое или еще какое.</w:t>
+      </w:r>
     </w:p>
     <w:p>
       <w:pPr>
         <w:rPr>
           <w:b/>
           <w:bCs/>
+          <w:szCs w:val="28"/>
+        </w:rPr>
+      </w:pPr>
+    </w:p>
+    <w:p>
+      <w:pPr>
+        <w:pStyle w:val="20"/>
+      </w:pPr>
+      <w:r>
+        <w:t>2.</w:t>
+      </w:r>
+      <w:r>
+        <w:t>3</w:t>
+      </w:r>
+      <w:r>
+        <w:t xml:space="preserve">. </w:t>
+      </w:r>
+      <w:r>
+        <w:t>Решение задачи</w:t>
+      </w:r>
+    </w:p>
+    <w:p>
+      <w:pPr>
+        <w:rPr>
+          <w:szCs w:val="28"/>
+        </w:rPr>
+      </w:pPr>
+    </w:p>
+    <w:p>
+      <w:pPr>
+        <w:jc w:val="center"/>
+        <w:rPr>
+          <w:b/>
+          <w:caps/>
+          <w:szCs w:val="28"/>
+        </w:rPr>
+      </w:pPr>
+      <w:r>
+        <w:rPr>
+          <w:b/>
+          <w:caps/>
+          <w:szCs w:val="28"/>
+        </w:rPr>
+        <w:br w:type="page"/>
+      </w:r>
+    </w:p>
+    <w:p>
+      <w:pPr>
+        <w:pStyle w:val="1"/>
+      </w:pPr>
+      <w:r>
+        <w:lastRenderedPageBreak/>
+        <w:t>3</w:t>
+      </w:r>
+      <w:r>
+        <w:t xml:space="preserve">. </w:t>
+      </w:r>
+      <w:r>
+        <w:t xml:space="preserve">Задача </w:t>
+      </w:r>
+      <w:r>
+        <w:t>3</w:t>
+      </w:r>
+    </w:p>
+    <w:p>
+      <w:pPr>
+        <w:pStyle w:val="20"/>
+      </w:pPr>
+      <w:r>
+        <w:t>3</w:t>
+      </w:r>
+      <w:r>
+        <w:t xml:space="preserve">.1. </w:t>
+      </w:r>
+      <w:r>
+        <w:t>Условие задачи</w:t>
+      </w:r>
+    </w:p>
+    <w:p>
+      <w:r>
+        <w:t>Вам предлагается разработать компонент планирования в системе отопления «умного» дома. Задачей системы отопления является поддержание комфортной температуры с учетом рационального расходования электроэнергии. Система отопления имеет шесть режимов работы (0-5), каждый из которых характеризуется определенной теплоотдачей и стоимостью в час (табл. 4). Режим может изменяться раз в час.</w:t>
+      </w:r>
+    </w:p>
+    <w:p>
+      <w:r>
+        <w:t>Изменение температуры в помещении за час определяется с помощью следующего уравнения:</w:t>
+      </w:r>
+    </w:p>
+    <w:p>
+      <m:oMathPara>
+        <m:oMath>
+          <m:r>
+            <m:rPr>
+              <m:sty m:val="p"/>
+            </m:rPr>
+            <w:rPr>
+              <w:rFonts w:ascii="Cambria Math" w:hAnsi="Cambria Math"/>
+            </w:rPr>
+            <m:t>Δ</m:t>
+          </m:r>
+          <m:r>
+            <w:rPr>
+              <w:rFonts w:ascii="Cambria Math" w:hAnsi="Cambria Math"/>
+            </w:rPr>
+            <m:t> </m:t>
+          </m:r>
+          <m:r>
+            <m:rPr>
+              <m:sty m:val="p"/>
+            </m:rPr>
+            <w:rPr>
+              <w:rFonts w:ascii="Cambria Math" w:hAnsi="Cambria Math"/>
+            </w:rPr>
+            <m:t>T</m:t>
+          </m:r>
+          <m:r>
+            <w:rPr>
+              <w:rFonts w:ascii="Cambria Math" w:hAnsi="Cambria Math"/>
+            </w:rPr>
+            <m:t>  = 0.5 </m:t>
+          </m:r>
+          <m:r>
+            <m:rPr>
+              <m:sty m:val="p"/>
+            </m:rPr>
+            <w:rPr>
+              <w:rFonts w:ascii="Cambria Math" w:hAnsi="Cambria Math"/>
+            </w:rPr>
+            <m:t>*</m:t>
+          </m:r>
+          <m:r>
+            <w:rPr>
+              <w:rFonts w:ascii="Cambria Math" w:hAnsi="Cambria Math"/>
+            </w:rPr>
+            <m:t> </m:t>
+          </m:r>
+          <m:d>
+            <m:dPr>
+              <m:ctrlPr>
+                <w:rPr>
+                  <w:rFonts w:ascii="Cambria Math" w:hAnsi="Cambria Math"/>
+                  <w:i/>
+                </w:rPr>
+              </m:ctrlPr>
+            </m:dPr>
+            <m:e>
+              <m:sSub>
+                <m:sSubPr>
+                  <m:ctrlPr>
+                    <w:rPr>
+                      <w:rFonts w:ascii="Cambria Math" w:hAnsi="Cambria Math"/>
+                      <w:i/>
+                    </w:rPr>
+                  </m:ctrlPr>
+                </m:sSubPr>
+                <m:e>
+                  <m:r>
+                    <m:rPr>
+                      <m:sty m:val="p"/>
+                    </m:rPr>
+                    <w:rPr>
+                      <w:rFonts w:ascii="Cambria Math" w:hAnsi="Cambria Math"/>
+                    </w:rPr>
+                    <m:t>E</m:t>
+                  </m:r>
+                </m:e>
+                <m:sub>
+                  <m:r>
+                    <m:rPr>
+                      <m:sty m:val="p"/>
+                    </m:rPr>
+                    <w:rPr>
+                      <w:rFonts w:ascii="Cambria Math" w:hAnsi="Cambria Math"/>
+                    </w:rPr>
+                    <m:t>heat</m:t>
+                  </m:r>
+                </m:sub>
+              </m:sSub>
+              <m:r>
+                <w:rPr>
+                  <w:rFonts w:ascii="Cambria Math" w:hAnsi="Cambria Math"/>
+                </w:rPr>
+                <m:t>–</m:t>
+              </m:r>
+              <m:r>
+                <w:rPr>
+                  <w:rFonts w:ascii="Cambria Math" w:hAnsi="Cambria Math"/>
+                </w:rPr>
+                <m:t> </m:t>
+              </m:r>
+              <m:sSub>
+                <m:sSubPr>
+                  <m:ctrlPr>
+                    <w:rPr>
+                      <w:rFonts w:ascii="Cambria Math" w:hAnsi="Cambria Math"/>
+                      <w:i/>
+                    </w:rPr>
+                  </m:ctrlPr>
+                </m:sSubPr>
+                <m:e>
+                  <m:r>
+                    <m:rPr>
+                      <m:sty m:val="p"/>
+                    </m:rPr>
+                    <w:rPr>
+                      <w:rFonts w:ascii="Cambria Math" w:hAnsi="Cambria Math"/>
+                    </w:rPr>
+                    <m:t>E</m:t>
+                  </m:r>
+                </m:e>
+                <m:sub>
+                  <m:r>
+                    <m:rPr>
+                      <m:sty m:val="p"/>
+                    </m:rPr>
+                    <w:rPr>
+                      <w:rFonts w:ascii="Cambria Math" w:hAnsi="Cambria Math"/>
+                    </w:rPr>
+                    <m:t>loss</m:t>
+                  </m:r>
+                </m:sub>
+              </m:sSub>
+            </m:e>
+          </m:d>
+        </m:oMath>
+      </m:oMathPara>
+    </w:p>
+    <w:p>
+      <w:r>
+        <w:t xml:space="preserve">где </w:t>
+      </w:r>
+      <m:oMath>
+        <m:sSub>
+          <m:sSubPr>
+            <m:ctrlPr>
+              <w:rPr>
+                <w:rFonts w:ascii="Cambria Math" w:hAnsi="Cambria Math"/>
+                <w:i/>
+              </w:rPr>
+            </m:ctrlPr>
+          </m:sSubPr>
+          <m:e>
+            <m:r>
+              <w:rPr>
+                <w:rFonts w:ascii="Cambria Math" w:hAnsi="Cambria Math"/>
+              </w:rPr>
+              <m:t>E</m:t>
+            </m:r>
+          </m:e>
+          <m:sub>
+            <m:r>
+              <w:rPr>
+                <w:rFonts w:ascii="Cambria Math" w:hAnsi="Cambria Math"/>
+              </w:rPr>
+              <m:t>heat</m:t>
+            </m:r>
+          </m:sub>
+        </m:sSub>
+      </m:oMath>
+      <w:r>
+        <w:t xml:space="preserve"> — это энергия, выделенная за час системой отопления (МДж), а </w:t>
+      </w:r>
+      <m:oMath>
+        <m:sSub>
+          <m:sSubPr>
+            <m:ctrlPr>
+              <w:rPr>
+                <w:rFonts w:ascii="Cambria Math" w:hAnsi="Cambria Math"/>
+                <w:i/>
+              </w:rPr>
+            </m:ctrlPr>
+          </m:sSubPr>
+          <m:e>
+            <m:r>
+              <w:rPr>
+                <w:rFonts w:ascii="Cambria Math" w:hAnsi="Cambria Math"/>
+              </w:rPr>
+              <m:t>E</m:t>
+            </m:r>
+          </m:e>
+          <m:sub>
+            <m:r>
+              <w:rPr>
+                <w:rFonts w:ascii="Cambria Math" w:hAnsi="Cambria Math"/>
+              </w:rPr>
+              <m:t>loss</m:t>
+            </m:r>
+          </m:sub>
+        </m:sSub>
+      </m:oMath>
+      <w:r>
+        <w:t xml:space="preserve"> — потери энергии во внешнюю среду (МДж). Потери энергии (в МДж) определяются по следующей формуле:</w:t>
+      </w:r>
+    </w:p>
+    <w:p>
+      <m:oMathPara>
+        <m:oMath>
+          <m:sSub>
+            <m:sSubPr>
+              <m:ctrlPr>
+                <w:rPr>
+                  <w:rFonts w:ascii="Cambria Math" w:hAnsi="Cambria Math"/>
+                  <w:i/>
+                </w:rPr>
+              </m:ctrlPr>
+            </m:sSubPr>
+            <m:e>
+              <m:r>
+                <w:rPr>
+                  <w:rFonts w:ascii="Cambria Math" w:hAnsi="Cambria Math"/>
+                </w:rPr>
+                <m:t>E</m:t>
+              </m:r>
+            </m:e>
+            <m:sub>
+              <m:r>
+                <w:rPr>
+                  <w:rFonts w:ascii="Cambria Math" w:hAnsi="Cambria Math"/>
+                </w:rPr>
+                <m:t>loss</m:t>
+              </m:r>
+            </m:sub>
+          </m:sSub>
+          <m:r>
+            <w:rPr>
+              <w:rFonts w:ascii="Cambria Math" w:hAnsi="Cambria Math"/>
+            </w:rPr>
+            <m:t>=0.2*</m:t>
+          </m:r>
+          <m:d>
+            <m:dPr>
+              <m:ctrlPr>
+                <w:rPr>
+                  <w:rFonts w:ascii="Cambria Math" w:hAnsi="Cambria Math"/>
+                  <w:i/>
+                </w:rPr>
+              </m:ctrlPr>
+            </m:dPr>
+            <m:e>
+              <m:sSub>
+                <m:sSubPr>
+                  <m:ctrlPr>
+                    <w:rPr>
+                      <w:rFonts w:ascii="Cambria Math" w:hAnsi="Cambria Math"/>
+                      <w:i/>
+                    </w:rPr>
+                  </m:ctrlPr>
+                </m:sSubPr>
+                <m:e>
+                  <m:r>
+                    <w:rPr>
+                      <w:rFonts w:ascii="Cambria Math" w:hAnsi="Cambria Math"/>
+                    </w:rPr>
+                    <m:t>T</m:t>
+                  </m:r>
+                </m:e>
+                <m:sub>
+                  <m:r>
+                    <w:rPr>
+                      <w:rFonts w:ascii="Cambria Math" w:hAnsi="Cambria Math"/>
+                    </w:rPr>
+                    <m:t>in</m:t>
+                  </m:r>
+                </m:sub>
+              </m:sSub>
+              <m:r>
+                <w:rPr>
+                  <w:rFonts w:ascii="Cambria Math" w:hAnsi="Cambria Math"/>
+                </w:rPr>
+                <m:t>-</m:t>
+              </m:r>
+              <m:sSub>
+                <m:sSubPr>
+                  <m:ctrlPr>
+                    <w:rPr>
+                      <w:rFonts w:ascii="Cambria Math" w:hAnsi="Cambria Math"/>
+                      <w:i/>
+                    </w:rPr>
+                  </m:ctrlPr>
+                </m:sSubPr>
+                <m:e>
+                  <m:r>
+                    <w:rPr>
+                      <w:rFonts w:ascii="Cambria Math" w:hAnsi="Cambria Math"/>
+                    </w:rPr>
+                    <m:t>T</m:t>
+                  </m:r>
+                </m:e>
+                <m:sub>
+                  <m:r>
+                    <w:rPr>
+                      <w:rFonts w:ascii="Cambria Math" w:hAnsi="Cambria Math"/>
+                    </w:rPr>
+                    <m:t>out</m:t>
+                  </m:r>
+                </m:sub>
+              </m:sSub>
+            </m:e>
+          </m:d>
+        </m:oMath>
+      </m:oMathPara>
+    </w:p>
+    <w:p/>
+    <w:p>
+      <w:r>
+        <w:t xml:space="preserve">где </w:t>
+      </w:r>
+      <m:oMath>
+        <m:sSub>
+          <m:sSubPr>
+            <m:ctrlPr>
+              <w:rPr>
+                <w:rFonts w:ascii="Cambria Math" w:hAnsi="Cambria Math"/>
+                <w:i/>
+              </w:rPr>
+            </m:ctrlPr>
+          </m:sSubPr>
+          <m:e>
+            <m:r>
+              <w:rPr>
+                <w:rFonts w:ascii="Cambria Math" w:hAnsi="Cambria Math"/>
+              </w:rPr>
+              <m:t>T</m:t>
+            </m:r>
+          </m:e>
+          <m:sub>
+            <m:r>
+              <w:rPr>
+                <w:rFonts w:ascii="Cambria Math" w:hAnsi="Cambria Math"/>
+              </w:rPr>
+              <m:t>in</m:t>
+            </m:r>
+          </m:sub>
+        </m:sSub>
+      </m:oMath>
+      <w:r>
+        <w:t xml:space="preserve"> — температура в помещении, а </w:t>
+      </w:r>
+      <m:oMath>
+        <m:sSub>
+          <m:sSubPr>
+            <m:ctrlPr>
+              <w:rPr>
+                <w:rFonts w:ascii="Cambria Math" w:hAnsi="Cambria Math"/>
+                <w:i/>
+              </w:rPr>
+            </m:ctrlPr>
+          </m:sSubPr>
+          <m:e>
+            <m:r>
+              <w:rPr>
+                <w:rFonts w:ascii="Cambria Math" w:hAnsi="Cambria Math"/>
+              </w:rPr>
+              <m:t>T</m:t>
+            </m:r>
+          </m:e>
+          <m:sub>
+            <m:r>
+              <w:rPr>
+                <w:rFonts w:ascii="Cambria Math" w:hAnsi="Cambria Math"/>
+              </w:rPr>
+              <m:t>out</m:t>
+            </m:r>
+          </m:sub>
+        </m:sSub>
+      </m:oMath>
+      <w:r>
+        <w:t xml:space="preserve"> — температура на улице (в градусах Цельсия). Дискомфорт пользователя пропорционален квадрату отклонения температуры в помещении от желаемой (</w:t>
+      </w:r>
+      <m:oMath>
+        <m:sSup>
+          <m:sSupPr>
+            <m:ctrlPr>
+              <w:rPr>
+                <w:rFonts w:ascii="Cambria Math" w:hAnsi="Cambria Math"/>
+                <w:i/>
+              </w:rPr>
+            </m:ctrlPr>
+          </m:sSupPr>
+          <m:e>
+            <m:r>
+              <w:rPr>
+                <w:rFonts w:ascii="Cambria Math" w:hAnsi="Cambria Math"/>
+              </w:rPr>
+              <m:t>22</m:t>
+            </m:r>
+          </m:e>
+          <m:sup>
+            <m:r>
+              <w:rPr>
+                <w:rFonts w:ascii="Cambria Math" w:hAnsi="Cambria Math"/>
+              </w:rPr>
+              <m:t>0</m:t>
+            </m:r>
+          </m:sup>
+        </m:sSup>
+        <m:r>
+          <w:rPr>
+            <w:rFonts w:ascii="Cambria Math" w:hAnsi="Cambria Math"/>
+          </w:rPr>
+          <m:t xml:space="preserve"> </m:t>
+        </m:r>
+        <m:r>
+          <w:rPr>
+            <w:rFonts w:ascii="Cambria Math" w:hAnsi="Cambria Math"/>
+          </w:rPr>
+          <m:t>C</m:t>
+        </m:r>
+      </m:oMath>
+      <w:r>
+        <w:t xml:space="preserve">). </w:t>
+      </w:r>
+    </w:p>
+    <w:p>
+      <w:r>
+        <w:t xml:space="preserve">Температура в помещении в начальный момент — </w:t>
+      </w:r>
+      <m:oMath>
+        <m:sSup>
+          <m:sSupPr>
+            <m:ctrlPr>
+              <w:rPr>
+                <w:rFonts w:ascii="Cambria Math" w:hAnsi="Cambria Math"/>
+                <w:i/>
+              </w:rPr>
+            </m:ctrlPr>
+          </m:sSupPr>
+          <m:e>
+            <m:r>
+              <w:rPr>
+                <w:rFonts w:ascii="Cambria Math" w:hAnsi="Cambria Math"/>
+              </w:rPr>
+              <m:t>15</m:t>
+            </m:r>
+          </m:e>
+          <m:sup>
+            <m:r>
+              <w:rPr>
+                <w:rFonts w:ascii="Cambria Math" w:hAnsi="Cambria Math"/>
+              </w:rPr>
+              <m:t>0</m:t>
+            </m:r>
+          </m:sup>
+        </m:sSup>
+        <m:r>
+          <w:rPr>
+            <w:rFonts w:ascii="Cambria Math" w:hAnsi="Cambria Math"/>
+          </w:rPr>
+          <m:t xml:space="preserve"> </m:t>
+        </m:r>
+        <m:r>
+          <w:rPr>
+            <w:rFonts w:ascii="Cambria Math" w:hAnsi="Cambria Math"/>
+          </w:rPr>
+          <m:t>C</m:t>
+        </m:r>
+      </m:oMath>
+      <w:r>
+        <w:t>. Известны ожидаемое время пребывания пользователя в помещении и прогноз погоды на ближайшие 12 часов (табл. 5).</w:t>
+      </w:r>
+    </w:p>
+    <w:p>
+      <w:r>
+        <w:t>Требуется:</w:t>
+      </w:r>
+    </w:p>
+    <w:p>
+      <w:r>
+        <w:t xml:space="preserve">1. Составить целевую функцию, учитывающую как экономию энергии, так и дискомфорт пользователя от температуры, не </w:t>
+      </w:r>
+      <w:r>
+        <w:t>соответствующей</w:t>
+      </w:r>
+      <w:r>
+        <w:t xml:space="preserve"> предпочтениям.</w:t>
+      </w:r>
+    </w:p>
+    <w:p>
+      <w:r>
+        <w:t>2. Сформировать оптимальный план включения обогревателей на указанный горизонт планирования.</w:t>
+      </w:r>
+    </w:p>
+    <w:p>
+      <w:r>
+        <w:lastRenderedPageBreak/>
+        <w:t>3. Проанализировать чувствительность найденного плана к параметрам целевой функции (устанавливающим относительную важность двух критериев).</w:t>
+      </w:r>
+    </w:p>
+    <w:p>
+      <w:pPr>
+        <w:pStyle w:val="aff7"/>
+        <w:jc w:val="center"/>
+      </w:pPr>
+    </w:p>
+    <w:p>
+      <w:pPr>
+        <w:pStyle w:val="aff7"/>
+        <w:jc w:val="center"/>
+      </w:pPr>
+      <w:r>
+        <w:t>Таблица 4: Режимы работы системы отопления</w:t>
+      </w:r>
+    </w:p>
+    <w:tbl>
+      <w:tblPr>
+        <w:tblStyle w:val="af4"/>
+        <w:tblW w:w="8642" w:type="dxa"/>
+        <w:tblInd w:w="562" w:type="dxa"/>
+        <w:tblLook w:val="04A0" w:firstRow="1" w:lastRow="0" w:firstColumn="1" w:lastColumn="0" w:noHBand="0" w:noVBand="1"/>
+      </w:tblPr>
+      <w:tblGrid>
+        <w:gridCol w:w="4390"/>
+        <w:gridCol w:w="708"/>
+        <w:gridCol w:w="709"/>
+        <w:gridCol w:w="709"/>
+        <w:gridCol w:w="709"/>
+        <w:gridCol w:w="708"/>
+        <w:gridCol w:w="709"/>
+      </w:tblGrid>
+      <w:tr>
+        <w:tc>
+          <w:tcPr>
+            <w:tcW w:w="4390" w:type="dxa"/>
+          </w:tcPr>
+          <w:p>
+            <w:pPr>
+              <w:ind w:firstLine="0"/>
+            </w:pPr>
+            <w:r>
+              <w:t>Режим</w:t>
+            </w:r>
+          </w:p>
+        </w:tc>
+        <w:tc>
+          <w:tcPr>
+            <w:tcW w:w="708" w:type="dxa"/>
+          </w:tcPr>
+          <w:p>
+            <w:pPr>
+              <w:ind w:firstLine="0"/>
+              <w:jc w:val="center"/>
+            </w:pPr>
+            <w:r>
+              <w:t>0</w:t>
+            </w:r>
+          </w:p>
+        </w:tc>
+        <w:tc>
+          <w:tcPr>
+            <w:tcW w:w="709" w:type="dxa"/>
+          </w:tcPr>
+          <w:p>
+            <w:pPr>
+              <w:ind w:firstLine="0"/>
+              <w:jc w:val="center"/>
+            </w:pPr>
+            <w:r>
+              <w:t>1</w:t>
+            </w:r>
+          </w:p>
+        </w:tc>
+        <w:tc>
+          <w:tcPr>
+            <w:tcW w:w="709" w:type="dxa"/>
+          </w:tcPr>
+          <w:p>
+            <w:pPr>
+              <w:ind w:firstLine="0"/>
+              <w:jc w:val="center"/>
+            </w:pPr>
+            <w:r>
+              <w:t>2</w:t>
+            </w:r>
+          </w:p>
+        </w:tc>
+        <w:tc>
+          <w:tcPr>
+            <w:tcW w:w="709" w:type="dxa"/>
+          </w:tcPr>
+          <w:p>
+            <w:pPr>
+              <w:ind w:firstLine="0"/>
+              <w:jc w:val="center"/>
+            </w:pPr>
+            <w:r>
+              <w:t>3</w:t>
+            </w:r>
+          </w:p>
+        </w:tc>
+        <w:tc>
+          <w:tcPr>
+            <w:tcW w:w="708" w:type="dxa"/>
+          </w:tcPr>
+          <w:p>
+            <w:pPr>
+              <w:ind w:firstLine="0"/>
+              <w:jc w:val="center"/>
+            </w:pPr>
+            <w:r>
+              <w:t>4</w:t>
+            </w:r>
+          </w:p>
+        </w:tc>
+        <w:tc>
+          <w:tcPr>
+            <w:tcW w:w="709" w:type="dxa"/>
+          </w:tcPr>
+          <w:p>
+            <w:pPr>
+              <w:ind w:firstLine="0"/>
+              <w:jc w:val="center"/>
+            </w:pPr>
+            <w:r>
+              <w:t>5</w:t>
+            </w:r>
+          </w:p>
+        </w:tc>
+      </w:tr>
+      <w:tr>
+        <w:tc>
+          <w:tcPr>
+            <w:tcW w:w="4390" w:type="dxa"/>
+          </w:tcPr>
+          <w:p>
+            <w:pPr>
+              <w:ind w:firstLine="0"/>
+            </w:pPr>
+            <w:r>
+              <w:t>Выделяемая за час энергия, МДж</w:t>
+            </w:r>
+          </w:p>
+        </w:tc>
+        <w:tc>
+          <w:tcPr>
+            <w:tcW w:w="708" w:type="dxa"/>
+          </w:tcPr>
+          <w:p>
+            <w:pPr>
+              <w:ind w:firstLine="0"/>
+              <w:jc w:val="center"/>
+            </w:pPr>
+            <w:r>
+              <w:t>0</w:t>
+            </w:r>
+          </w:p>
+        </w:tc>
+        <w:tc>
+          <w:tcPr>
+            <w:tcW w:w="709" w:type="dxa"/>
+          </w:tcPr>
+          <w:p>
+            <w:pPr>
+              <w:ind w:firstLine="0"/>
+              <w:jc w:val="center"/>
+            </w:pPr>
+            <w:r>
+              <w:t>2</w:t>
+            </w:r>
+          </w:p>
+        </w:tc>
+        <w:tc>
+          <w:tcPr>
+            <w:tcW w:w="709" w:type="dxa"/>
+          </w:tcPr>
+          <w:p>
+            <w:pPr>
+              <w:ind w:firstLine="0"/>
+              <w:jc w:val="center"/>
+            </w:pPr>
+            <w:r>
+              <w:t>4</w:t>
+            </w:r>
+          </w:p>
+        </w:tc>
+        <w:tc>
+          <w:tcPr>
+            <w:tcW w:w="709" w:type="dxa"/>
+          </w:tcPr>
+          <w:p>
+            <w:pPr>
+              <w:ind w:firstLine="0"/>
+              <w:jc w:val="center"/>
+            </w:pPr>
+            <w:r>
+              <w:t>6</w:t>
+            </w:r>
+          </w:p>
+        </w:tc>
+        <w:tc>
+          <w:tcPr>
+            <w:tcW w:w="708" w:type="dxa"/>
+          </w:tcPr>
+          <w:p>
+            <w:pPr>
+              <w:ind w:firstLine="0"/>
+              <w:jc w:val="center"/>
+            </w:pPr>
+            <w:r>
+              <w:t>8</w:t>
+            </w:r>
+          </w:p>
+        </w:tc>
+        <w:tc>
+          <w:tcPr>
+            <w:tcW w:w="709" w:type="dxa"/>
+          </w:tcPr>
+          <w:p>
+            <w:pPr>
+              <w:ind w:firstLine="0"/>
+              <w:jc w:val="center"/>
+            </w:pPr>
+            <w:r>
+              <w:t>10</w:t>
+            </w:r>
+          </w:p>
+        </w:tc>
+      </w:tr>
+      <w:tr>
+        <w:tc>
+          <w:tcPr>
+            <w:tcW w:w="4390" w:type="dxa"/>
+          </w:tcPr>
+          <w:p>
+            <w:pPr>
+              <w:ind w:firstLine="0"/>
+            </w:pPr>
+            <w:r>
+              <w:t>Стоимость в час, руб</w:t>
+            </w:r>
+            <w:r>
+              <w:t>.</w:t>
+            </w:r>
+          </w:p>
+        </w:tc>
+        <w:tc>
+          <w:tcPr>
+            <w:tcW w:w="708" w:type="dxa"/>
+          </w:tcPr>
+          <w:p>
+            <w:pPr>
+              <w:ind w:firstLine="0"/>
+              <w:jc w:val="center"/>
+            </w:pPr>
+            <w:r>
+              <w:t>0</w:t>
+            </w:r>
+          </w:p>
+        </w:tc>
+        <w:tc>
+          <w:tcPr>
+            <w:tcW w:w="709" w:type="dxa"/>
+          </w:tcPr>
+          <w:p>
+            <w:pPr>
+              <w:ind w:firstLine="0"/>
+              <w:jc w:val="center"/>
+            </w:pPr>
+            <w:r>
+              <w:t>12</w:t>
+            </w:r>
+          </w:p>
+        </w:tc>
+        <w:tc>
+          <w:tcPr>
+            <w:tcW w:w="709" w:type="dxa"/>
+          </w:tcPr>
+          <w:p>
+            <w:pPr>
+              <w:ind w:firstLine="0"/>
+              <w:jc w:val="center"/>
+            </w:pPr>
+            <w:r>
+              <w:t>25</w:t>
+            </w:r>
+          </w:p>
+        </w:tc>
+        <w:tc>
+          <w:tcPr>
+            <w:tcW w:w="709" w:type="dxa"/>
+          </w:tcPr>
+          <w:p>
+            <w:pPr>
+              <w:ind w:firstLine="0"/>
+              <w:jc w:val="center"/>
+            </w:pPr>
+            <w:r>
+              <w:t>43</w:t>
+            </w:r>
+          </w:p>
+        </w:tc>
+        <w:tc>
+          <w:tcPr>
+            <w:tcW w:w="708" w:type="dxa"/>
+          </w:tcPr>
+          <w:p>
+            <w:pPr>
+              <w:ind w:firstLine="0"/>
+              <w:jc w:val="center"/>
+            </w:pPr>
+            <w:r>
+              <w:t>62</w:t>
+            </w:r>
+          </w:p>
+        </w:tc>
+        <w:tc>
+          <w:tcPr>
+            <w:tcW w:w="709" w:type="dxa"/>
+          </w:tcPr>
+          <w:p>
+            <w:pPr>
+              <w:ind w:firstLine="0"/>
+              <w:jc w:val="center"/>
+            </w:pPr>
+            <w:r>
+              <w:t>83</w:t>
+            </w:r>
+          </w:p>
+        </w:tc>
+      </w:tr>
+    </w:tbl>
+    <w:p/>
+    <w:p>
+      <w:pPr>
+        <w:pStyle w:val="aff7"/>
+        <w:jc w:val="center"/>
+      </w:pPr>
+      <w:r>
+        <w:t>Таблица 5: Прогноз</w:t>
+      </w:r>
+    </w:p>
+    <w:tbl>
+      <w:tblPr>
+        <w:tblStyle w:val="af4"/>
+        <w:tblW w:w="7519" w:type="dxa"/>
+        <w:tblInd w:w="988" w:type="dxa"/>
+        <w:tblLook w:val="04A0" w:firstRow="1" w:lastRow="0" w:firstColumn="1" w:lastColumn="0" w:noHBand="0" w:noVBand="1"/>
+      </w:tblPr>
+      <w:tblGrid>
+        <w:gridCol w:w="1134"/>
+        <w:gridCol w:w="3408"/>
+        <w:gridCol w:w="2977"/>
+      </w:tblGrid>
+      <w:tr>
+        <w:tc>
+          <w:tcPr>
+            <w:tcW w:w="1134" w:type="dxa"/>
+          </w:tcPr>
+          <w:p>
+            <w:pPr>
+              <w:ind w:firstLine="0"/>
+              <w:jc w:val="center"/>
+            </w:pPr>
+            <w:r>
+              <w:t>Час</w:t>
+            </w:r>
+          </w:p>
+        </w:tc>
+        <w:tc>
+          <w:tcPr>
+            <w:tcW w:w="3408" w:type="dxa"/>
+          </w:tcPr>
+          <w:p>
+            <w:pPr>
+              <w:ind w:firstLine="0"/>
+              <w:jc w:val="center"/>
+            </w:pPr>
+            <w:r>
+              <w:t>Присутствие пользователя</w:t>
+            </w:r>
+          </w:p>
+        </w:tc>
+        <w:tc>
+          <w:tcPr>
+            <w:tcW w:w="2977" w:type="dxa"/>
+          </w:tcPr>
+          <w:p>
+            <w:pPr>
+              <w:ind w:firstLine="0"/>
+              <w:jc w:val="center"/>
+            </w:pPr>
+            <w:r>
+              <w:t>Температура на улице</w:t>
+            </w:r>
+          </w:p>
+        </w:tc>
+      </w:tr>
+      <w:tr>
+        <w:tc>
+          <w:tcPr>
+            <w:tcW w:w="1134" w:type="dxa"/>
+          </w:tcPr>
+          <w:p>
+            <w:pPr>
+              <w:ind w:firstLine="0"/>
+              <w:jc w:val="center"/>
+            </w:pPr>
+            <w:r>
+              <w:t>0</w:t>
+            </w:r>
+          </w:p>
+        </w:tc>
+        <w:tc>
+          <w:tcPr>
+            <w:tcW w:w="3408" w:type="dxa"/>
+          </w:tcPr>
+          <w:p>
+            <w:pPr>
+              <w:ind w:firstLine="0"/>
+              <w:jc w:val="center"/>
+            </w:pPr>
+            <w:r>
+              <w:t>1</w:t>
+            </w:r>
+          </w:p>
+        </w:tc>
+        <w:tc>
+          <w:tcPr>
+            <w:tcW w:w="2977" w:type="dxa"/>
+          </w:tcPr>
+          <w:p>
+            <w:pPr>
+              <w:ind w:firstLine="0"/>
+              <w:jc w:val="center"/>
+            </w:pPr>
+            <w:r>
+              <w:t>-13</w:t>
+            </w:r>
+          </w:p>
+        </w:tc>
+      </w:tr>
+      <w:tr>
+        <w:tc>
+          <w:tcPr>
+            <w:tcW w:w="1134" w:type="dxa"/>
+          </w:tcPr>
+          <w:p>
+            <w:pPr>
+              <w:ind w:firstLine="0"/>
+              <w:jc w:val="center"/>
+            </w:pPr>
+            <w:r>
+              <w:t>1</w:t>
+            </w:r>
+          </w:p>
+        </w:tc>
+        <w:tc>
+          <w:tcPr>
+            <w:tcW w:w="3408" w:type="dxa"/>
+          </w:tcPr>
+          <w:p>
+            <w:pPr>
+              <w:ind w:firstLine="0"/>
+              <w:jc w:val="center"/>
+            </w:pPr>
+            <w:r>
+              <w:t>1</w:t>
+            </w:r>
+          </w:p>
+        </w:tc>
+        <w:tc>
+          <w:tcPr>
+            <w:tcW w:w="2977" w:type="dxa"/>
+          </w:tcPr>
+          <w:p>
+            <w:pPr>
+              <w:ind w:firstLine="0"/>
+              <w:jc w:val="center"/>
+            </w:pPr>
+            <w:r>
+              <w:t>-14</w:t>
+            </w:r>
+          </w:p>
+        </w:tc>
+      </w:tr>
+      <w:tr>
+        <w:tc>
+          <w:tcPr>
+            <w:tcW w:w="1134" w:type="dxa"/>
+          </w:tcPr>
+          <w:p>
+            <w:pPr>
+              <w:ind w:firstLine="0"/>
+              <w:jc w:val="center"/>
+            </w:pPr>
+            <w:r>
+              <w:t>2</w:t>
+            </w:r>
+          </w:p>
+        </w:tc>
+        <w:tc>
+          <w:tcPr>
+            <w:tcW w:w="3408" w:type="dxa"/>
+          </w:tcPr>
+          <w:p>
+            <w:pPr>
+              <w:ind w:firstLine="0"/>
+              <w:jc w:val="center"/>
+            </w:pPr>
+            <w:r>
+              <w:t>1</w:t>
+            </w:r>
+          </w:p>
+        </w:tc>
+        <w:tc>
+          <w:tcPr>
+            <w:tcW w:w="2977" w:type="dxa"/>
+          </w:tcPr>
+          <w:p>
+            <w:pPr>
+              <w:ind w:firstLine="0"/>
+              <w:jc w:val="center"/>
+            </w:pPr>
+            <w:r>
+              <w:t>-14</w:t>
+            </w:r>
+          </w:p>
+        </w:tc>
+      </w:tr>
+      <w:tr>
+        <w:tc>
+          <w:tcPr>
+            <w:tcW w:w="1134" w:type="dxa"/>
+          </w:tcPr>
+          <w:p>
+            <w:pPr>
+              <w:ind w:firstLine="0"/>
+              <w:jc w:val="center"/>
+            </w:pPr>
+            <w:r>
+              <w:t>3</w:t>
+            </w:r>
+          </w:p>
+        </w:tc>
+        <w:tc>
+          <w:tcPr>
+            <w:tcW w:w="3408" w:type="dxa"/>
+          </w:tcPr>
+          <w:p>
+            <w:pPr>
+              <w:ind w:firstLine="0"/>
+              <w:jc w:val="center"/>
+            </w:pPr>
+            <w:r>
+              <w:t>1</w:t>
+            </w:r>
+          </w:p>
+        </w:tc>
+        <w:tc>
+          <w:tcPr>
+            <w:tcW w:w="2977" w:type="dxa"/>
+          </w:tcPr>
+          <w:p>
+            <w:pPr>
+              <w:ind w:firstLine="0"/>
+              <w:jc w:val="center"/>
+            </w:pPr>
+            <w:r>
+              <w:t>-15</w:t>
+            </w:r>
+          </w:p>
+        </w:tc>
+      </w:tr>
+      <w:tr>
+        <w:tc>
+          <w:tcPr>
+            <w:tcW w:w="1134" w:type="dxa"/>
+          </w:tcPr>
+          <w:p>
+            <w:pPr>
+              <w:ind w:firstLine="0"/>
+              <w:jc w:val="center"/>
+            </w:pPr>
+            <w:r>
+              <w:t>4</w:t>
+            </w:r>
+          </w:p>
+        </w:tc>
+        <w:tc>
+          <w:tcPr>
+            <w:tcW w:w="3408" w:type="dxa"/>
+          </w:tcPr>
+          <w:p>
+            <w:pPr>
+              <w:ind w:firstLine="0"/>
+              <w:jc w:val="center"/>
+            </w:pPr>
+            <w:r>
+              <w:t>1</w:t>
+            </w:r>
+          </w:p>
+        </w:tc>
+        <w:tc>
+          <w:tcPr>
+            <w:tcW w:w="2977" w:type="dxa"/>
+          </w:tcPr>
+          <w:p>
+            <w:pPr>
+              <w:ind w:firstLine="0"/>
+              <w:jc w:val="center"/>
+            </w:pPr>
+            <w:r>
+              <w:t>-15</w:t>
+            </w:r>
+          </w:p>
+        </w:tc>
+      </w:tr>
+      <w:tr>
+        <w:tc>
+          <w:tcPr>
+            <w:tcW w:w="1134" w:type="dxa"/>
+          </w:tcPr>
+          <w:p>
+            <w:pPr>
+              <w:ind w:firstLine="0"/>
+              <w:jc w:val="center"/>
+            </w:pPr>
+            <w:r>
+              <w:t>5</w:t>
+            </w:r>
+          </w:p>
+        </w:tc>
+        <w:tc>
+          <w:tcPr>
+            <w:tcW w:w="3408" w:type="dxa"/>
+          </w:tcPr>
+          <w:p>
+            <w:pPr>
+              <w:ind w:firstLine="0"/>
+              <w:jc w:val="center"/>
+            </w:pPr>
+            <w:r>
+              <w:t>1</w:t>
+            </w:r>
+          </w:p>
+        </w:tc>
+        <w:tc>
+          <w:tcPr>
+            <w:tcW w:w="2977" w:type="dxa"/>
+          </w:tcPr>
+          <w:p>
+            <w:pPr>
+              <w:ind w:firstLine="0"/>
+              <w:jc w:val="center"/>
+            </w:pPr>
+            <w:r>
+              <w:t>-16</w:t>
+            </w:r>
+          </w:p>
+        </w:tc>
+      </w:tr>
+      <w:tr>
+        <w:tc>
+          <w:tcPr>
+            <w:tcW w:w="1134" w:type="dxa"/>
+          </w:tcPr>
+          <w:p>
+            <w:pPr>
+              <w:ind w:firstLine="0"/>
+              <w:jc w:val="center"/>
+            </w:pPr>
+            <w:r>
+              <w:t>6</w:t>
+            </w:r>
+          </w:p>
+        </w:tc>
+        <w:tc>
+          <w:tcPr>
+            <w:tcW w:w="3408" w:type="dxa"/>
+          </w:tcPr>
+          <w:p>
+            <w:pPr>
+              <w:ind w:firstLine="0"/>
+              <w:jc w:val="center"/>
+            </w:pPr>
+            <w:r>
+              <w:t>1</w:t>
+            </w:r>
+          </w:p>
+        </w:tc>
+        <w:tc>
+          <w:tcPr>
+            <w:tcW w:w="2977" w:type="dxa"/>
+          </w:tcPr>
+          <w:p>
+            <w:pPr>
+              <w:ind w:firstLine="0"/>
+              <w:jc w:val="center"/>
+            </w:pPr>
+            <w:r>
+              <w:t>-16</w:t>
+            </w:r>
+          </w:p>
+        </w:tc>
+      </w:tr>
+      <w:tr>
+        <w:tc>
+          <w:tcPr>
+            <w:tcW w:w="1134" w:type="dxa"/>
+          </w:tcPr>
+          <w:p>
+            <w:pPr>
+              <w:ind w:firstLine="0"/>
+              <w:jc w:val="center"/>
+            </w:pPr>
+            <w:r>
+              <w:t>7</w:t>
+            </w:r>
+          </w:p>
+        </w:tc>
+        <w:tc>
+          <w:tcPr>
+            <w:tcW w:w="3408" w:type="dxa"/>
+          </w:tcPr>
+          <w:p>
+            <w:pPr>
+              <w:ind w:firstLine="0"/>
+              <w:jc w:val="center"/>
+            </w:pPr>
+            <w:r>
+              <w:t>0</w:t>
+            </w:r>
+          </w:p>
+        </w:tc>
+        <w:tc>
+          <w:tcPr>
+            <w:tcW w:w="2977" w:type="dxa"/>
+          </w:tcPr>
+          <w:p>
+            <w:pPr>
+              <w:ind w:firstLine="0"/>
+              <w:jc w:val="center"/>
+            </w:pPr>
+            <w:r>
+              <w:t>-17</w:t>
+            </w:r>
+          </w:p>
+        </w:tc>
+      </w:tr>
+      <w:tr>
+        <w:tc>
+          <w:tcPr>
+            <w:tcW w:w="1134" w:type="dxa"/>
+          </w:tcPr>
+          <w:p>
+            <w:pPr>
+              <w:ind w:firstLine="0"/>
+              <w:jc w:val="center"/>
+            </w:pPr>
+            <w:r>
+              <w:t>8</w:t>
+            </w:r>
+          </w:p>
+        </w:tc>
+        <w:tc>
+          <w:tcPr>
+            <w:tcW w:w="3408" w:type="dxa"/>
+          </w:tcPr>
+          <w:p>
+            <w:pPr>
+              <w:ind w:firstLine="0"/>
+              <w:jc w:val="center"/>
+            </w:pPr>
+            <w:r>
+              <w:t>0</w:t>
+            </w:r>
+          </w:p>
+        </w:tc>
+        <w:tc>
+          <w:tcPr>
+            <w:tcW w:w="2977" w:type="dxa"/>
+          </w:tcPr>
+          <w:p>
+            <w:pPr>
+              <w:ind w:firstLine="0"/>
+              <w:jc w:val="center"/>
+            </w:pPr>
+            <w:r>
+              <w:t>-17</w:t>
+            </w:r>
+          </w:p>
+        </w:tc>
+      </w:tr>
+      <w:tr>
+        <w:tc>
+          <w:tcPr>
+            <w:tcW w:w="1134" w:type="dxa"/>
+          </w:tcPr>
+          <w:p>
+            <w:pPr>
+              <w:ind w:firstLine="0"/>
+              <w:jc w:val="center"/>
+            </w:pPr>
+            <w:r>
+              <w:t>9</w:t>
+            </w:r>
+          </w:p>
+        </w:tc>
+        <w:tc>
+          <w:tcPr>
+            <w:tcW w:w="3408" w:type="dxa"/>
+          </w:tcPr>
+          <w:p>
+            <w:pPr>
+              <w:ind w:firstLine="0"/>
+              <w:jc w:val="center"/>
+            </w:pPr>
+            <w:r>
+              <w:t>0</w:t>
+            </w:r>
+          </w:p>
+        </w:tc>
+        <w:tc>
+          <w:tcPr>
+            <w:tcW w:w="2977" w:type="dxa"/>
+          </w:tcPr>
+          <w:p>
+            <w:pPr>
+              <w:ind w:firstLine="0"/>
+              <w:jc w:val="center"/>
+            </w:pPr>
+            <w:r>
+              <w:t>-18</w:t>
+            </w:r>
+          </w:p>
+        </w:tc>
+      </w:tr>
+      <w:tr>
+        <w:tc>
+          <w:tcPr>
+            <w:tcW w:w="1134" w:type="dxa"/>
+          </w:tcPr>
+          <w:p>
+            <w:pPr>
+              <w:ind w:firstLine="0"/>
+              <w:jc w:val="center"/>
+            </w:pPr>
+            <w:r>
+              <w:t>10</w:t>
+            </w:r>
+          </w:p>
+        </w:tc>
+        <w:tc>
+          <w:tcPr>
+            <w:tcW w:w="3408" w:type="dxa"/>
+          </w:tcPr>
+          <w:p>
+            <w:pPr>
+              <w:ind w:firstLine="0"/>
+              <w:jc w:val="center"/>
+            </w:pPr>
+            <w:r>
+              <w:t>0</w:t>
+            </w:r>
+          </w:p>
+        </w:tc>
+        <w:tc>
+          <w:tcPr>
+            <w:tcW w:w="2977" w:type="dxa"/>
+          </w:tcPr>
+          <w:p>
+            <w:pPr>
+              <w:ind w:firstLine="0"/>
+              <w:jc w:val="center"/>
+            </w:pPr>
+            <w:r>
+              <w:t>-18</w:t>
+            </w:r>
+          </w:p>
+        </w:tc>
+      </w:tr>
+      <w:tr>
+        <w:tc>
+          <w:tcPr>
+            <w:tcW w:w="1134" w:type="dxa"/>
+          </w:tcPr>
+          <w:p>
+            <w:pPr>
+              <w:ind w:firstLine="0"/>
+              <w:jc w:val="center"/>
+            </w:pPr>
+            <w:r>
+              <w:t>11</w:t>
+            </w:r>
+          </w:p>
+        </w:tc>
+        <w:tc>
+          <w:tcPr>
+            <w:tcW w:w="3408" w:type="dxa"/>
+          </w:tcPr>
+          <w:p>
+            <w:pPr>
+              <w:ind w:firstLine="0"/>
+              <w:jc w:val="center"/>
+            </w:pPr>
+            <w:r>
+              <w:t>0</w:t>
+            </w:r>
+          </w:p>
+        </w:tc>
+        <w:tc>
+          <w:tcPr>
+            <w:tcW w:w="2977" w:type="dxa"/>
+          </w:tcPr>
+          <w:p>
+            <w:pPr>
+              <w:ind w:firstLine="0"/>
+              <w:jc w:val="center"/>
+            </w:pPr>
+            <w:r>
+              <w:t>-19</w:t>
+            </w:r>
+          </w:p>
+        </w:tc>
+      </w:tr>
+    </w:tbl>
+    <w:p/>
+    <w:p>
+      <w:pPr>
+        <w:rPr>
           <w:color w:val="FF0000"/>
-          <w:szCs w:val="28"/>
-        </w:rPr>
-      </w:pPr>
-      <w:r>
-        <w:rPr>
-          <w:b/>
-          <w:bCs/>
-          <w:szCs w:val="28"/>
-        </w:rPr>
+        </w:rPr>
+      </w:pPr>
+      <w:r>
+        <w:t xml:space="preserve">По мотивам </w:t>
+      </w:r>
+      <w:r>
+        <w:rPr>
+          <w:lang w:val="en-US"/>
+        </w:rPr>
+        <w:t xml:space="preserve">Martinez-Gil J., Chasparis G., </w:t>
+      </w:r>
+      <w:r>
+        <w:rPr>
+          <w:lang w:val="de-AT"/>
+        </w:rPr>
+        <w:t>Freudenthaler</w:t>
+      </w:r>
+      <w:r>
+        <w:rPr>
+          <w:lang w:val="en-US"/>
+        </w:rPr>
+        <w:t xml:space="preserve"> B., </w:t>
+      </w:r>
+      <w:r>
+        <w:rPr>
+          <w:lang w:val="de-DE"/>
+        </w:rPr>
+        <w:t>Natschlaeger</w:t>
+      </w:r>
+      <w:r>
+        <w:rPr>
+          <w:lang w:val="en-US"/>
+        </w:rPr>
+        <w:t xml:space="preserve"> T. Realistic user</w:t>
+      </w:r>
+      <w:r>
+        <w:rPr>
+          <w:lang w:val="en-US"/>
+        </w:rPr>
+        <w:t xml:space="preserve"> </w:t>
+      </w:r>
+      <w:r>
+        <w:rPr>
+          <w:lang w:val="en-US"/>
+        </w:rPr>
+        <w:t>behavior modeling for energy saving in residential buildings. Proceedings - International Workshop on Database and Expert Systems Applications</w:t>
+      </w:r>
+      <w:r>
+        <w:t>.</w:t>
+      </w:r>
+      <w:r>
+        <w:t xml:space="preserve"> </w:t>
+      </w:r>
+    </w:p>
+    <w:p>
+      <w:pPr>
+        <w:pStyle w:val="20"/>
+      </w:pPr>
+      <w:r>
+        <w:lastRenderedPageBreak/>
+        <w:t>3</w:t>
+      </w:r>
+      <w:r>
+        <w:t>.</w:t>
+      </w:r>
+      <w:r>
         <w:t>2</w:t>
       </w:r>
       <w:r>
-        <w:rPr>
-          <w:b/>
-          <w:bCs/>
-          <w:szCs w:val="28"/>
-        </w:rPr>
-        <w:t xml:space="preserve">.1. </w:t>
-      </w:r>
-      <w:r>
-        <w:rPr>
-          <w:b/>
-          <w:bCs/>
+        <w:t xml:space="preserve">. </w:t>
+      </w:r>
+      <w:r>
+        <w:t>Формализация задачи</w:t>
+      </w:r>
+    </w:p>
+    <w:p>
+      <w:pPr>
+        <w:rPr>
           <w:color w:val="FF0000"/>
-          <w:szCs w:val="28"/>
-        </w:rPr>
-        <w:t xml:space="preserve">Первый подраздел </w:t>
-      </w:r>
-      <w:r>
-        <w:rPr>
-          <w:b/>
-          <w:bCs/>
+        </w:rPr>
+      </w:pPr>
+      <w:r>
+        <w:rPr>
           <w:color w:val="FF0000"/>
-          <w:szCs w:val="28"/>
-        </w:rPr>
-        <w:t>второго</w:t>
-      </w:r>
-      <w:r>
-        <w:rPr>
-          <w:b/>
-          <w:bCs/>
+        </w:rPr>
+        <w:t>В этом разделе следует аргументированно классифицировать задачу – линейное это программирование, динамическое или еще какое.</w:t>
+      </w:r>
+    </w:p>
+    <w:p>
+      <w:pPr>
+        <w:rPr>
           <w:color w:val="FF0000"/>
-          <w:szCs w:val="28"/>
-        </w:rPr>
-        <w:t xml:space="preserve"> раздела</w:t>
-      </w:r>
-    </w:p>
-    <w:p>
-      <w:pPr>
-        <w:rPr>
-          <w:b/>
-          <w:bCs/>
-          <w:szCs w:val="28"/>
-        </w:rPr>
-      </w:pPr>
-    </w:p>
-    <w:p>
-      <w:pPr>
-        <w:rPr>
-          <w:b/>
-          <w:bCs/>
+        </w:rPr>
+      </w:pPr>
+      <w:r>
+        <w:rPr>
           <w:color w:val="FF0000"/>
-          <w:szCs w:val="28"/>
-        </w:rPr>
-      </w:pPr>
-      <w:r>
-        <w:rPr>
-          <w:b/>
-          <w:bCs/>
-          <w:szCs w:val="28"/>
-        </w:rPr>
-        <w:t>2</w:t>
-      </w:r>
-      <w:r>
-        <w:rPr>
-          <w:b/>
-          <w:bCs/>
-          <w:szCs w:val="28"/>
-        </w:rPr>
-        <w:t>.</w:t>
-      </w:r>
-      <w:r>
-        <w:rPr>
-          <w:b/>
-          <w:bCs/>
-          <w:szCs w:val="28"/>
-        </w:rPr>
-        <w:t>2</w:t>
-      </w:r>
-      <w:r>
-        <w:rPr>
-          <w:b/>
-          <w:bCs/>
-          <w:szCs w:val="28"/>
-        </w:rPr>
-        <w:t xml:space="preserve">. </w:t>
-      </w:r>
-      <w:r>
-        <w:rPr>
-          <w:b/>
-          <w:bCs/>
+        </w:rPr>
+        <w:t xml:space="preserve">Вводятся необходимые переменные. Для записи переменных можно пользоваться как символами с индексом (вроде такого – </w:t>
+      </w:r>
+      <w:r>
+        <w:rPr>
+          <w:i/>
           <w:color w:val="FF0000"/>
-          <w:szCs w:val="28"/>
-        </w:rPr>
-        <w:t xml:space="preserve">Второй </w:t>
-      </w:r>
-      <w:r>
-        <w:rPr>
-          <w:b/>
-          <w:bCs/>
+          <w:lang w:val="en-US"/>
+        </w:rPr>
+        <w:t>x</w:t>
+      </w:r>
+      <w:r>
+        <w:rPr>
           <w:color w:val="FF0000"/>
-          <w:szCs w:val="28"/>
-        </w:rPr>
-        <w:t xml:space="preserve">подраздел </w:t>
-      </w:r>
-      <w:r>
-        <w:rPr>
-          <w:b/>
-          <w:bCs/>
+          <w:vertAlign w:val="subscript"/>
+        </w:rPr>
+        <w:t>1</w:t>
+      </w:r>
+      <w:r>
+        <w:rPr>
           <w:color w:val="FF0000"/>
-          <w:szCs w:val="28"/>
-        </w:rPr>
-        <w:t>второго</w:t>
-      </w:r>
-      <w:r>
-        <w:rPr>
-          <w:b/>
-          <w:bCs/>
+        </w:rPr>
+        <w:t xml:space="preserve">), так и встраиваемыми формулами (вроде такой – </w:t>
+      </w:r>
+      <m:oMath>
+        <m:sSub>
+          <m:sSubPr>
+            <m:ctrlPr>
+              <w:rPr>
+                <w:rFonts w:ascii="Cambria Math" w:hAnsi="Cambria Math"/>
+                <w:i/>
+                <w:color w:val="FF0000"/>
+              </w:rPr>
+            </m:ctrlPr>
+          </m:sSubPr>
+          <m:e>
+            <m:r>
+              <w:rPr>
+                <w:rFonts w:ascii="Cambria Math" w:hAnsi="Cambria Math"/>
+                <w:color w:val="FF0000"/>
+              </w:rPr>
+              <m:t>x</m:t>
+            </m:r>
+          </m:e>
+          <m:sub>
+            <m:r>
+              <w:rPr>
+                <w:rFonts w:ascii="Cambria Math" w:hAnsi="Cambria Math"/>
+                <w:color w:val="FF0000"/>
+              </w:rPr>
+              <m:t>1</m:t>
+            </m:r>
+          </m:sub>
+        </m:sSub>
+      </m:oMath>
+      <w:r>
+        <w:rPr>
           <w:color w:val="FF0000"/>
-          <w:szCs w:val="28"/>
-        </w:rPr>
-        <w:t xml:space="preserve"> раздела</w:t>
-      </w:r>
-    </w:p>
-    <w:p>
-      <w:pPr>
-        <w:rPr>
-          <w:szCs w:val="28"/>
-        </w:rPr>
-      </w:pPr>
-    </w:p>
-    <w:p>
-      <w:pPr>
-        <w:jc w:val="center"/>
+        </w:rPr>
+        <w:t>). Для введенных переменных указываются единицы измерения.</w:t>
+      </w:r>
+    </w:p>
+    <w:p>
+      <w:pPr>
+        <w:rPr>
+          <w:color w:val="FF0000"/>
+        </w:rPr>
+      </w:pPr>
+      <w:r>
+        <w:rPr>
+          <w:color w:val="FF0000"/>
+        </w:rPr>
+        <w:t>Записывается целевая функция и ограничения, объясняется, почему они такие и откуда они взялись. Если задачу предполагается решать методом динамического программирования, то здесь же последовательно осуществляется формализация задачи в соответствии с методичкой [</w:t>
+      </w:r>
+      <w:r>
+        <w:rPr>
+          <w:color w:val="FF0000"/>
+        </w:rPr>
+        <w:fldChar w:fldCharType="begin"/>
+      </w:r>
+      <w:r>
+        <w:rPr>
+          <w:color w:val="FF0000"/>
+        </w:rPr>
+        <w:instrText xml:space="preserve"> REF Ponomarev_DP_7steps \r \h </w:instrText>
+      </w:r>
+      <w:r>
+        <w:rPr>
+          <w:color w:val="FF0000"/>
+        </w:rPr>
+      </w:r>
+      <w:r>
+        <w:rPr>
+          <w:color w:val="FF0000"/>
+        </w:rPr>
+        <w:fldChar w:fldCharType="separate"/>
+      </w:r>
+      <w:r>
+        <w:rPr>
+          <w:color w:val="FF0000"/>
+        </w:rPr>
+        <w:t>1</w:t>
+      </w:r>
+      <w:r>
+        <w:rPr>
+          <w:color w:val="FF0000"/>
+        </w:rPr>
+        <w:fldChar w:fldCharType="end"/>
+      </w:r>
+      <w:r>
+        <w:rPr>
+          <w:color w:val="FF0000"/>
+        </w:rPr>
+        <w:t xml:space="preserve">] до получения уравнения Беллмана. При наборе формул следует использовать встроенный редактор </w:t>
+      </w:r>
+      <w:r>
+        <w:rPr>
+          <w:color w:val="FF0000"/>
+          <w:lang w:val="en-US"/>
+        </w:rPr>
+        <w:t>Word</w:t>
+      </w:r>
+      <w:r>
+        <w:rPr>
+          <w:color w:val="FF0000"/>
+        </w:rPr>
+        <w:t>:</w:t>
+      </w:r>
+    </w:p>
+    <w:p>
+      <w:pPr>
+        <w:rPr>
+          <w:i/>
+          <w:color w:val="FF0000"/>
+        </w:rPr>
+      </w:pPr>
+      <m:oMathPara>
+        <m:oMath>
+          <m:r>
+            <m:rPr>
+              <m:sty m:val="p"/>
+            </m:rPr>
+            <w:rPr>
+              <w:rFonts w:ascii="Cambria Math" w:hAnsi="Cambria Math"/>
+              <w:color w:val="FF0000"/>
+            </w:rPr>
+            <m:t>∑</m:t>
+          </m:r>
+          <m:r>
+            <m:rPr>
+              <m:sty m:val="p"/>
+            </m:rPr>
+            <w:rPr>
+              <w:rFonts w:ascii="Cambria Math" w:hAnsi="Cambria Math"/>
+              <w:color w:val="FF0000"/>
+            </w:rPr>
+            <m:t>_</m:t>
+          </m:r>
+          <m:r>
+            <m:rPr>
+              <m:sty m:val="p"/>
+            </m:rPr>
+            <w:rPr>
+              <w:rFonts w:ascii="Cambria Math" w:hAnsi="Cambria Math"/>
+              <w:color w:val="FF0000"/>
+            </w:rPr>
+            <m:t>(</m:t>
+          </m:r>
+          <m:r>
+            <w:rPr>
+              <w:rFonts w:ascii="Cambria Math" w:hAnsi="Cambria Math"/>
+              <w:color w:val="FF0000"/>
+            </w:rPr>
+            <m:t>i=1</m:t>
+          </m:r>
+          <m:r>
+            <m:rPr>
+              <m:sty m:val="p"/>
+            </m:rPr>
+            <w:rPr>
+              <w:rFonts w:ascii="Cambria Math" w:hAnsi="Cambria Math"/>
+              <w:color w:val="FF0000"/>
+            </w:rPr>
+            <m:t>)</m:t>
+          </m:r>
+          <m:r>
+            <m:rPr>
+              <m:sty m:val="p"/>
+            </m:rPr>
+            <w:rPr>
+              <w:rFonts w:ascii="Cambria Math" w:hAnsi="Cambria Math"/>
+              <w:color w:val="FF0000"/>
+            </w:rPr>
+            <m:t>^</m:t>
+          </m:r>
+          <m:r>
+            <w:rPr>
+              <w:rFonts w:ascii="Cambria Math" w:hAnsi="Cambria Math"/>
+              <w:color w:val="FF0000"/>
+            </w:rPr>
+            <m:t>n</m:t>
+          </m:r>
+          <m:r>
+            <m:rPr>
+              <m:sty m:val="p"/>
+            </m:rPr>
+            <w:rPr>
+              <w:rFonts w:ascii="Cambria Math" w:hAnsi="Cambria Math"/>
+              <w:color w:val="FF0000"/>
+            </w:rPr>
+            <m:t>▒〖</m:t>
+          </m:r>
+          <m:r>
+            <w:rPr>
+              <w:rFonts w:ascii="Cambria Math" w:hAnsi="Cambria Math"/>
+              <w:color w:val="FF0000"/>
+            </w:rPr>
+            <m:t>x</m:t>
+          </m:r>
+          <m:r>
+            <w:rPr>
+              <w:rFonts w:ascii="Cambria Math" w:hAnsi="Cambria Math"/>
+              <w:color w:val="FF0000"/>
+            </w:rPr>
+            <m:t>_</m:t>
+          </m:r>
+          <m:r>
+            <w:rPr>
+              <w:rFonts w:ascii="Cambria Math" w:hAnsi="Cambria Math"/>
+              <w:color w:val="FF0000"/>
+            </w:rPr>
+            <m:t>i</m:t>
+          </m:r>
+          <m:r>
+            <w:rPr>
+              <w:rFonts w:ascii="Cambria Math" w:hAnsi="Cambria Math"/>
+              <w:color w:val="FF0000"/>
+            </w:rPr>
+            <m:t xml:space="preserve"> </m:t>
+          </m:r>
+          <m:r>
+            <w:rPr>
+              <w:rFonts w:ascii="Cambria Math" w:hAnsi="Cambria Math"/>
+              <w:color w:val="FF0000"/>
+            </w:rPr>
+            <m:t>p</m:t>
+          </m:r>
+          <m:r>
+            <w:rPr>
+              <w:rFonts w:ascii="Cambria Math" w:hAnsi="Cambria Math"/>
+              <w:color w:val="FF0000"/>
+            </w:rPr>
+            <m:t>_</m:t>
+          </m:r>
+          <m:r>
+            <w:rPr>
+              <w:rFonts w:ascii="Cambria Math" w:hAnsi="Cambria Math"/>
+              <w:color w:val="FF0000"/>
+            </w:rPr>
+            <m:t xml:space="preserve">i→ </m:t>
+          </m:r>
+          <m:r>
+            <m:rPr>
+              <m:sty m:val="p"/>
+            </m:rPr>
+            <w:rPr>
+              <w:rFonts w:ascii="Cambria Math" w:hAnsi="Cambria Math"/>
+              <w:color w:val="FF0000"/>
+            </w:rPr>
+            <m:t>min</m:t>
+          </m:r>
+          <m:r>
+            <w:rPr>
+              <w:rFonts w:ascii="Cambria Math" w:hAnsi="Cambria Math"/>
+              <w:color w:val="FF0000"/>
+            </w:rPr>
+            <m:t>┬⁡</m:t>
+          </m:r>
+          <m:r>
+            <m:rPr>
+              <m:sty m:val="p"/>
+            </m:rPr>
+            <w:rPr>
+              <w:rFonts w:ascii="Cambria Math" w:hAnsi="Cambria Math"/>
+              <w:color w:val="FF0000"/>
+            </w:rPr>
+            <m:t xml:space="preserve"> 〗</m:t>
+          </m:r>
+        </m:oMath>
+      </m:oMathPara>
+    </w:p>
+    <w:p>
+      <w:pPr>
+        <w:rPr>
+          <w:iCs/>
+          <w:color w:val="FF0000"/>
+        </w:rPr>
+      </w:pPr>
+    </w:p>
+    <w:p>
+      <w:pPr>
+        <w:pStyle w:val="20"/>
+      </w:pPr>
+      <w:r>
+        <w:t>3</w:t>
+      </w:r>
+      <w:r>
+        <w:t>.3. Решение задачи</w:t>
+      </w:r>
+    </w:p>
+    <w:p>
+      <w:r>
+        <w:t>Содержание и структура этого раздела в значительной степени зависят от вида задачи и используемого метода решения.</w:t>
+      </w:r>
+    </w:p>
+    <w:p/>
+    <w:p/>
+    <w:p>
+      <w:pPr>
+        <w:spacing w:line="240" w:lineRule="auto"/>
+        <w:ind w:firstLine="0"/>
+        <w:jc w:val="left"/>
         <w:rPr>
           <w:b/>
           <w:caps/>
@@ -3867,22 +7466,14 @@
         <w:rPr>
           <w:color w:val="FF0000"/>
         </w:rPr>
-        <w:t xml:space="preserve">Книга пяти и более авторов / И. И. Иванов, П. П. Петров, С. С. Сидоров и </w:t>
-      </w:r>
-      <w:proofErr w:type="gramStart"/>
+        <w:t>Книга пяти и более авторов / И. И. Иванов, П. П. Петров, С. С. Сидоров и др.</w:t>
+      </w:r>
       <w:r>
         <w:rPr>
           <w:color w:val="FF0000"/>
         </w:rPr>
-        <w:t>др.</w:t>
-      </w:r>
-      <w:r>
-        <w:rPr>
-          <w:color w:val="FF0000"/>
-        </w:rPr>
         <w:t>.</w:t>
       </w:r>
-      <w:proofErr w:type="gramEnd"/>
       <w:r>
         <w:rPr>
           <w:color w:val="FF0000"/>
@@ -3947,21 +7538,7 @@
         <w:rPr>
           <w:color w:val="FF0000"/>
         </w:rPr>
-        <w:t xml:space="preserve">Иванов И.И. Описание статьи с одним-тремя авторами из журнала // Название журнала. 2010, </w:t>
-      </w:r>
-      <w:proofErr w:type="spellStart"/>
-      <w:r>
-        <w:rPr>
-          <w:color w:val="FF0000"/>
-        </w:rPr>
-        <w:t>вып</w:t>
-      </w:r>
-      <w:proofErr w:type="spellEnd"/>
-      <w:r>
-        <w:rPr>
-          <w:color w:val="FF0000"/>
-        </w:rPr>
-        <w:t>. (№) 00. С. 000–000.</w:t>
+        <w:t>Иванов И.И. Описание статьи с одним-тремя авторами из журнала // Название журнала. 2010, вып. (№) 00. С. 000–000.</w:t>
       </w:r>
     </w:p>
     <w:p>
@@ -3976,21 +7553,7 @@
         <w:rPr>
           <w:color w:val="FF0000"/>
         </w:rPr>
-        <w:t xml:space="preserve">Описание статьи с четырьмя и более авторами из журнала / И. И. Иванов, П. П. Петров, С. С. Сидоров и др. // Название журнала. 2010, </w:t>
-      </w:r>
-      <w:proofErr w:type="spellStart"/>
-      <w:r>
-        <w:rPr>
-          <w:color w:val="FF0000"/>
-        </w:rPr>
-        <w:t>вып</w:t>
-      </w:r>
-      <w:proofErr w:type="spellEnd"/>
-      <w:r>
-        <w:rPr>
-          <w:color w:val="FF0000"/>
-        </w:rPr>
-        <w:t>. (№) 00. С. 000–000.</w:t>
+        <w:t>Описание статьи с четырьмя и более авторами из журнала / И. И. Иванов, П. П. Петров, С. С. Сидоров и др. // Название журнала. 2010, вып. (№) 00. С. 000–000.</w:t>
       </w:r>
     </w:p>
     <w:p>
@@ -4006,49 +7569,7 @@
           <w:color w:val="FF0000"/>
         </w:rPr>
         <w:lastRenderedPageBreak/>
-        <w:t xml:space="preserve">Иванов И.И. Описание тезисов доклада с одним-тремя авторами / Название конференции: тез. </w:t>
-      </w:r>
-      <w:proofErr w:type="spellStart"/>
-      <w:r>
-        <w:rPr>
-          <w:color w:val="FF0000"/>
-        </w:rPr>
-        <w:t>докл</w:t>
-      </w:r>
-      <w:proofErr w:type="spellEnd"/>
-      <w:r>
-        <w:rPr>
-          <w:color w:val="FF0000"/>
-        </w:rPr>
-        <w:t xml:space="preserve">. III международной науч.-техн. </w:t>
-      </w:r>
-      <w:proofErr w:type="spellStart"/>
-      <w:r>
-        <w:rPr>
-          <w:color w:val="FF0000"/>
-        </w:rPr>
-        <w:t>конф</w:t>
-      </w:r>
-      <w:proofErr w:type="spellEnd"/>
-      <w:r>
-        <w:rPr>
-          <w:color w:val="FF0000"/>
-        </w:rPr>
-        <w:t xml:space="preserve">., </w:t>
-      </w:r>
-      <w:proofErr w:type="gramStart"/>
-      <w:r>
-        <w:rPr>
-          <w:color w:val="FF0000"/>
-        </w:rPr>
-        <w:t>СПб,  00</w:t>
-      </w:r>
-      <w:proofErr w:type="gramEnd"/>
-      <w:r>
-        <w:rPr>
-          <w:color w:val="FF0000"/>
-        </w:rPr>
-        <w:t>–00 янв. 2000 г. / СПбГЭТУ «ЛЭТИ», СПБ, 2010, С. 000–000.</w:t>
+        <w:t>Иванов И.И. Описание тезисов доклада с одним-тремя авторами / Название конференции: тез. докл. III международной науч.-техн. конф., СПб,  00–00 янв. 2000 г. / СПбГЭТУ «ЛЭТИ», СПБ, 2010, С. 000–000.</w:t>
       </w:r>
     </w:p>
     <w:p>
@@ -4063,49 +7584,7 @@
         <w:rPr>
           <w:color w:val="FF0000"/>
         </w:rPr>
-        <w:t xml:space="preserve">Описание тезисов доклада с четырьмя и более авторами / И. И. Иванов, П. П. Петров, С. С. Сидоров и др. // Название конференции: тез. </w:t>
-      </w:r>
-      <w:proofErr w:type="spellStart"/>
-      <w:r>
-        <w:rPr>
-          <w:color w:val="FF0000"/>
-        </w:rPr>
-        <w:t>докл</w:t>
-      </w:r>
-      <w:proofErr w:type="spellEnd"/>
-      <w:r>
-        <w:rPr>
-          <w:color w:val="FF0000"/>
-        </w:rPr>
-        <w:t xml:space="preserve">. III международной науч.-техн. </w:t>
-      </w:r>
-      <w:proofErr w:type="spellStart"/>
-      <w:r>
-        <w:rPr>
-          <w:color w:val="FF0000"/>
-        </w:rPr>
-        <w:t>конф</w:t>
-      </w:r>
-      <w:proofErr w:type="spellEnd"/>
-      <w:r>
-        <w:rPr>
-          <w:color w:val="FF0000"/>
-        </w:rPr>
-        <w:t xml:space="preserve">., </w:t>
-      </w:r>
-      <w:proofErr w:type="gramStart"/>
-      <w:r>
-        <w:rPr>
-          <w:color w:val="FF0000"/>
-        </w:rPr>
-        <w:t>СПб,  00</w:t>
-      </w:r>
-      <w:proofErr w:type="gramEnd"/>
-      <w:r>
-        <w:rPr>
-          <w:color w:val="FF0000"/>
-        </w:rPr>
-        <w:t>–00 янв. 2000 г. / СПбГЭТУ «ЛЭТИ», СПБ, 2010, С. 000–000.</w:t>
+        <w:t>Описание тезисов доклада с четырьмя и более авторами / И. И. Иванов, П. П. Петров, С. С. Сидоров и др. // Название конференции: тез. докл. III международной науч.-техн. конф., СПб,  00–00 янв. 2000 г. / СПбГЭТУ «ЛЭТИ», СПБ, 2010, С. 000–000.</w:t>
       </w:r>
     </w:p>
     <w:p>
@@ -4156,35 +7635,7 @@
         <w:rPr>
           <w:color w:val="FF0000"/>
         </w:rPr>
-        <w:t xml:space="preserve">Пат. RU 00000000. Описание патентных документов / И. И. Иванов, П. П. Петров, С. С. Сидоров. </w:t>
-      </w:r>
-      <w:proofErr w:type="spellStart"/>
-      <w:r>
-        <w:rPr>
-          <w:color w:val="FF0000"/>
-        </w:rPr>
-        <w:t>Опубл</w:t>
-      </w:r>
-      <w:proofErr w:type="spellEnd"/>
-      <w:r>
-        <w:rPr>
-          <w:color w:val="FF0000"/>
-        </w:rPr>
-        <w:t xml:space="preserve">. 00.00.2010. </w:t>
-      </w:r>
-      <w:proofErr w:type="spellStart"/>
-      <w:r>
-        <w:rPr>
-          <w:color w:val="FF0000"/>
-        </w:rPr>
-        <w:t>Бюл</w:t>
-      </w:r>
-      <w:proofErr w:type="spellEnd"/>
-      <w:r>
-        <w:rPr>
-          <w:color w:val="FF0000"/>
-        </w:rPr>
-        <w:t>. № 00.</w:t>
+        <w:t>Пат. RU 00000000. Описание патентных документов / И. И. Иванов, П. П. Петров, С. С. Сидоров. Опубл. 00.00.2010. Бюл. № 00.</w:t>
       </w:r>
     </w:p>
     <w:p>
@@ -4199,35 +7650,7 @@
         <w:rPr>
           <w:color w:val="FF0000"/>
         </w:rPr>
-        <w:t xml:space="preserve">Иванов И.И. Описание авторефератов диссертаций: </w:t>
-      </w:r>
-      <w:proofErr w:type="spellStart"/>
-      <w:r>
-        <w:rPr>
-          <w:color w:val="FF0000"/>
-        </w:rPr>
-        <w:t>автореф</w:t>
-      </w:r>
-      <w:proofErr w:type="spellEnd"/>
-      <w:r>
-        <w:rPr>
-          <w:color w:val="FF0000"/>
-        </w:rPr>
-        <w:t xml:space="preserve">. </w:t>
-      </w:r>
-      <w:proofErr w:type="spellStart"/>
-      <w:r>
-        <w:rPr>
-          <w:color w:val="FF0000"/>
-        </w:rPr>
-        <w:t>дисс</w:t>
-      </w:r>
-      <w:proofErr w:type="spellEnd"/>
-      <w:r>
-        <w:rPr>
-          <w:color w:val="FF0000"/>
-        </w:rPr>
-        <w:t>. канд. техн. наук / СПбГЭТУ «ЛЭТИ», СПБ, 2010.</w:t>
+        <w:t>Иванов И.И. Описание авторефератов диссертаций: автореф. дисс. канд. техн. наук / СПбГЭТУ «ЛЭТИ», СПБ, 2010.</w:t>
       </w:r>
     </w:p>
     <w:p>
@@ -4242,21 +7665,7 @@
         <w:rPr>
           <w:color w:val="FF0000"/>
         </w:rPr>
-        <w:t xml:space="preserve">Описание федерального закона: </w:t>
-      </w:r>
-      <w:proofErr w:type="spellStart"/>
-      <w:r>
-        <w:rPr>
-          <w:color w:val="FF0000"/>
-        </w:rPr>
-        <w:t>Федер</w:t>
-      </w:r>
-      <w:proofErr w:type="spellEnd"/>
-      <w:r>
-        <w:rPr>
-          <w:color w:val="FF0000"/>
-        </w:rPr>
-        <w:t>. закон [принят Гос. Думой 00.00.2010] // Собрание законодательств РФ. 2010. № 00. Ст. 00. С. 000–000.</w:t>
+        <w:t>Описание федерального закона: Федер. закон [принят Гос. Думой 00.00.2010] // Собрание законодательств РФ. 2010. № 00. Ст. 00. С. 000–000.</w:t>
       </w:r>
     </w:p>
     <w:p>
@@ -4349,8 +7758,8 @@
       </w:pPr>
     </w:p>
     <w:sectPr>
-      <w:headerReference w:type="default" r:id="rId10"/>
-      <w:footerReference w:type="default" r:id="rId11"/>
+      <w:headerReference w:type="default" r:id="rId9"/>
+      <w:footerReference w:type="default" r:id="rId10"/>
       <w:pgSz w:w="11906" w:h="16838"/>
       <w:pgMar w:top="1134" w:right="567" w:bottom="1134" w:left="1701" w:header="425" w:footer="709" w:gutter="0"/>
       <w:cols w:space="708"/>
@@ -4362,7 +7771,7 @@
 </file>
 
 <file path=word/endnotes.xml><?xml version="1.0" encoding="utf-8"?>
-<w:endnotes xmlns:wpc="http://schemas.microsoft.com/office/word/2010/wordprocessingCanvas" xmlns:cx="http://schemas.microsoft.com/office/drawing/2014/chartex" xmlns:cx1="http://schemas.microsoft.com/office/drawing/2015/9/8/chartex" xmlns:cx2="http://schemas.microsoft.com/office/drawing/2015/10/21/chartex" xmlns:cx3="http://schemas.microsoft.com/office/drawing/2016/5/9/chartex" xmlns:cx4="http://schemas.microsoft.com/office/drawing/2016/5/10/chartex" xmlns:cx5="http://schemas.microsoft.com/office/drawing/2016/5/11/chartex" xmlns:cx6="http://schemas.microsoft.com/office/drawing/2016/5/12/chartex" xmlns:cx7="http://schemas.microsoft.com/office/drawing/2016/5/13/chartex" xmlns:cx8="http://schemas.microsoft.com/office/drawing/2016/5/14/chartex" xmlns:mc="http://schemas.openxmlformats.org/markup-compatibility/2006" xmlns:aink="http://schemas.microsoft.com/office/drawing/2016/ink" xmlns:am3d="http://schemas.microsoft.com/office/drawing/2017/model3d" xmlns:o="urn:schemas-microsoft-com:office:office" xmlns:r="http://schemas.openxmlformats.org/officeDocument/2006/relationships" xmlns:m="http://schemas.openxmlformats.org/officeDocument/2006/math" xmlns:v="urn:schemas-microsoft-com:vml" xmlns:wp14="http://schemas.microsoft.com/office/word/2010/wordprocessingDrawing" xmlns:wp="http://schemas.openxmlformats.org/drawingml/2006/wordprocessingDrawing" xmlns:w10="urn:schemas-microsoft-com:office:word" xmlns:w="http://schemas.openxmlformats.org/wordprocessingml/2006/main" xmlns:w14="http://schemas.microsoft.com/office/word/2010/wordml" xmlns:w15="http://schemas.microsoft.com/office/word/2012/wordml" xmlns:w16cex="http://schemas.microsoft.com/office/word/2018/wordml/cex" xmlns:w16cid="http://schemas.microsoft.com/office/word/2016/wordml/cid" xmlns:w16="http://schemas.microsoft.com/office/word/2018/wordml" xmlns:w16se="http://schemas.microsoft.com/office/word/2015/wordml/symex" xmlns:wpg="http://schemas.microsoft.com/office/word/2010/wordprocessingGroup" xmlns:wpi="http://schemas.microsoft.com/office/word/2010/wordprocessingInk" xmlns:wne="http://schemas.microsoft.com/office/word/2006/wordml" xmlns:wps="http://schemas.microsoft.com/office/word/2010/wordprocessingShape" mc:Ignorable="w14 w15 w16se w16cid w16 w16cex wp14">
+<w:endnotes xmlns:wpc="http://schemas.microsoft.com/office/word/2010/wordprocessingCanvas" xmlns:cx="http://schemas.microsoft.com/office/drawing/2014/chartex" xmlns:cx1="http://schemas.microsoft.com/office/drawing/2015/9/8/chartex" xmlns:cx2="http://schemas.microsoft.com/office/drawing/2015/10/21/chartex" xmlns:cx3="http://schemas.microsoft.com/office/drawing/2016/5/9/chartex" xmlns:cx4="http://schemas.microsoft.com/office/drawing/2016/5/10/chartex" xmlns:cx5="http://schemas.microsoft.com/office/drawing/2016/5/11/chartex" xmlns:cx6="http://schemas.microsoft.com/office/drawing/2016/5/12/chartex" xmlns:cx7="http://schemas.microsoft.com/office/drawing/2016/5/13/chartex" xmlns:cx8="http://schemas.microsoft.com/office/drawing/2016/5/14/chartex" xmlns:mc="http://schemas.openxmlformats.org/markup-compatibility/2006" xmlns:aink="http://schemas.microsoft.com/office/drawing/2016/ink" xmlns:am3d="http://schemas.microsoft.com/office/drawing/2017/model3d" xmlns:o="urn:schemas-microsoft-com:office:office" xmlns:r="http://schemas.openxmlformats.org/officeDocument/2006/relationships" xmlns:m="http://schemas.openxmlformats.org/officeDocument/2006/math" xmlns:v="urn:schemas-microsoft-com:vml" xmlns:wp14="http://schemas.microsoft.com/office/word/2010/wordprocessingDrawing" xmlns:wp="http://schemas.openxmlformats.org/drawingml/2006/wordprocessingDrawing" xmlns:w10="urn:schemas-microsoft-com:office:word" xmlns:w="http://schemas.openxmlformats.org/wordprocessingml/2006/main" xmlns:w14="http://schemas.microsoft.com/office/word/2010/wordml" xmlns:w15="http://schemas.microsoft.com/office/word/2012/wordml" xmlns:w16cex="http://schemas.microsoft.com/office/word/2018/wordml/cex" xmlns:w16cid="http://schemas.microsoft.com/office/word/2016/wordml/cid" xmlns:w16="http://schemas.microsoft.com/office/word/2018/wordml" xmlns:w16sdtdh="http://schemas.microsoft.com/office/word/2020/wordml/sdtdatahash" xmlns:w16se="http://schemas.microsoft.com/office/word/2015/wordml/symex" xmlns:wpg="http://schemas.microsoft.com/office/word/2010/wordprocessingGroup" xmlns:wpi="http://schemas.microsoft.com/office/word/2010/wordprocessingInk" xmlns:wne="http://schemas.microsoft.com/office/word/2006/wordml" xmlns:wps="http://schemas.microsoft.com/office/word/2010/wordprocessingShape" mc:Ignorable="w14 w15 w16se w16cid w16 w16cex w16sdtdh wp14">
   <w:endnote w:type="separator" w:id="-1">
     <w:p>
       <w:r>
@@ -4381,7 +7790,7 @@
 </file>
 
 <file path=word/footer1.xml><?xml version="1.0" encoding="utf-8"?>
-<w:ftr xmlns:wpc="http://schemas.microsoft.com/office/word/2010/wordprocessingCanvas" xmlns:cx="http://schemas.microsoft.com/office/drawing/2014/chartex" xmlns:cx1="http://schemas.microsoft.com/office/drawing/2015/9/8/chartex" xmlns:cx2="http://schemas.microsoft.com/office/drawing/2015/10/21/chartex" xmlns:cx3="http://schemas.microsoft.com/office/drawing/2016/5/9/chartex" xmlns:cx4="http://schemas.microsoft.com/office/drawing/2016/5/10/chartex" xmlns:cx5="http://schemas.microsoft.com/office/drawing/2016/5/11/chartex" xmlns:cx6="http://schemas.microsoft.com/office/drawing/2016/5/12/chartex" xmlns:cx7="http://schemas.microsoft.com/office/drawing/2016/5/13/chartex" xmlns:cx8="http://schemas.microsoft.com/office/drawing/2016/5/14/chartex" xmlns:mc="http://schemas.openxmlformats.org/markup-compatibility/2006" xmlns:aink="http://schemas.microsoft.com/office/drawing/2016/ink" xmlns:am3d="http://schemas.microsoft.com/office/drawing/2017/model3d" xmlns:o="urn:schemas-microsoft-com:office:office" xmlns:r="http://schemas.openxmlformats.org/officeDocument/2006/relationships" xmlns:m="http://schemas.openxmlformats.org/officeDocument/2006/math" xmlns:v="urn:schemas-microsoft-com:vml" xmlns:wp14="http://schemas.microsoft.com/office/word/2010/wordprocessingDrawing" xmlns:wp="http://schemas.openxmlformats.org/drawingml/2006/wordprocessingDrawing" xmlns:w10="urn:schemas-microsoft-com:office:word" xmlns:w="http://schemas.openxmlformats.org/wordprocessingml/2006/main" xmlns:w14="http://schemas.microsoft.com/office/word/2010/wordml" xmlns:w15="http://schemas.microsoft.com/office/word/2012/wordml" xmlns:w16cex="http://schemas.microsoft.com/office/word/2018/wordml/cex" xmlns:w16cid="http://schemas.microsoft.com/office/word/2016/wordml/cid" xmlns:w16="http://schemas.microsoft.com/office/word/2018/wordml" xmlns:w16se="http://schemas.microsoft.com/office/word/2015/wordml/symex" xmlns:wpg="http://schemas.microsoft.com/office/word/2010/wordprocessingGroup" xmlns:wpi="http://schemas.microsoft.com/office/word/2010/wordprocessingInk" xmlns:wne="http://schemas.microsoft.com/office/word/2006/wordml" xmlns:wps="http://schemas.microsoft.com/office/word/2010/wordprocessingShape" mc:Ignorable="w14 w15 w16se w16cid w16 w16cex wp14">
+<w:ftr xmlns:wpc="http://schemas.microsoft.com/office/word/2010/wordprocessingCanvas" xmlns:cx="http://schemas.microsoft.com/office/drawing/2014/chartex" xmlns:cx1="http://schemas.microsoft.com/office/drawing/2015/9/8/chartex" xmlns:cx2="http://schemas.microsoft.com/office/drawing/2015/10/21/chartex" xmlns:cx3="http://schemas.microsoft.com/office/drawing/2016/5/9/chartex" xmlns:cx4="http://schemas.microsoft.com/office/drawing/2016/5/10/chartex" xmlns:cx5="http://schemas.microsoft.com/office/drawing/2016/5/11/chartex" xmlns:cx6="http://schemas.microsoft.com/office/drawing/2016/5/12/chartex" xmlns:cx7="http://schemas.microsoft.com/office/drawing/2016/5/13/chartex" xmlns:cx8="http://schemas.microsoft.com/office/drawing/2016/5/14/chartex" xmlns:mc="http://schemas.openxmlformats.org/markup-compatibility/2006" xmlns:aink="http://schemas.microsoft.com/office/drawing/2016/ink" xmlns:am3d="http://schemas.microsoft.com/office/drawing/2017/model3d" xmlns:o="urn:schemas-microsoft-com:office:office" xmlns:r="http://schemas.openxmlformats.org/officeDocument/2006/relationships" xmlns:m="http://schemas.openxmlformats.org/officeDocument/2006/math" xmlns:v="urn:schemas-microsoft-com:vml" xmlns:wp14="http://schemas.microsoft.com/office/word/2010/wordprocessingDrawing" xmlns:wp="http://schemas.openxmlformats.org/drawingml/2006/wordprocessingDrawing" xmlns:w10="urn:schemas-microsoft-com:office:word" xmlns:w="http://schemas.openxmlformats.org/wordprocessingml/2006/main" xmlns:w14="http://schemas.microsoft.com/office/word/2010/wordml" xmlns:w15="http://schemas.microsoft.com/office/word/2012/wordml" xmlns:w16cex="http://schemas.microsoft.com/office/word/2018/wordml/cex" xmlns:w16cid="http://schemas.microsoft.com/office/word/2016/wordml/cid" xmlns:w16="http://schemas.microsoft.com/office/word/2018/wordml" xmlns:w16sdtdh="http://schemas.microsoft.com/office/word/2020/wordml/sdtdatahash" xmlns:w16se="http://schemas.microsoft.com/office/word/2015/wordml/symex" xmlns:wpg="http://schemas.microsoft.com/office/word/2010/wordprocessingGroup" xmlns:wpi="http://schemas.microsoft.com/office/word/2010/wordprocessingInk" xmlns:wne="http://schemas.microsoft.com/office/word/2006/wordml" xmlns:wps="http://schemas.microsoft.com/office/word/2010/wordprocessingShape" mc:Ignorable="w14 w15 w16se w16cid w16 w16cex w16sdtdh wp14">
   <w:p>
     <w:pPr>
       <w:pStyle w:val="af1"/>
@@ -4415,7 +7824,7 @@
 </file>
 
 <file path=word/footnotes.xml><?xml version="1.0" encoding="utf-8"?>
-<w:footnotes xmlns:wpc="http://schemas.microsoft.com/office/word/2010/wordprocessingCanvas" xmlns:cx="http://schemas.microsoft.com/office/drawing/2014/chartex" xmlns:cx1="http://schemas.microsoft.com/office/drawing/2015/9/8/chartex" xmlns:cx2="http://schemas.microsoft.com/office/drawing/2015/10/21/chartex" xmlns:cx3="http://schemas.microsoft.com/office/drawing/2016/5/9/chartex" xmlns:cx4="http://schemas.microsoft.com/office/drawing/2016/5/10/chartex" xmlns:cx5="http://schemas.microsoft.com/office/drawing/2016/5/11/chartex" xmlns:cx6="http://schemas.microsoft.com/office/drawing/2016/5/12/chartex" xmlns:cx7="http://schemas.microsoft.com/office/drawing/2016/5/13/chartex" xmlns:cx8="http://schemas.microsoft.com/office/drawing/2016/5/14/chartex" xmlns:mc="http://schemas.openxmlformats.org/markup-compatibility/2006" xmlns:aink="http://schemas.microsoft.com/office/drawing/2016/ink" xmlns:am3d="http://schemas.microsoft.com/office/drawing/2017/model3d" xmlns:o="urn:schemas-microsoft-com:office:office" xmlns:r="http://schemas.openxmlformats.org/officeDocument/2006/relationships" xmlns:m="http://schemas.openxmlformats.org/officeDocument/2006/math" xmlns:v="urn:schemas-microsoft-com:vml" xmlns:wp14="http://schemas.microsoft.com/office/word/2010/wordprocessingDrawing" xmlns:wp="http://schemas.openxmlformats.org/drawingml/2006/wordprocessingDrawing" xmlns:w10="urn:schemas-microsoft-com:office:word" xmlns:w="http://schemas.openxmlformats.org/wordprocessingml/2006/main" xmlns:w14="http://schemas.microsoft.com/office/word/2010/wordml" xmlns:w15="http://schemas.microsoft.com/office/word/2012/wordml" xmlns:w16cex="http://schemas.microsoft.com/office/word/2018/wordml/cex" xmlns:w16cid="http://schemas.microsoft.com/office/word/2016/wordml/cid" xmlns:w16="http://schemas.microsoft.com/office/word/2018/wordml" xmlns:w16se="http://schemas.microsoft.com/office/word/2015/wordml/symex" xmlns:wpg="http://schemas.microsoft.com/office/word/2010/wordprocessingGroup" xmlns:wpi="http://schemas.microsoft.com/office/word/2010/wordprocessingInk" xmlns:wne="http://schemas.microsoft.com/office/word/2006/wordml" xmlns:wps="http://schemas.microsoft.com/office/word/2010/wordprocessingShape" mc:Ignorable="w14 w15 w16se w16cid w16 w16cex wp14">
+<w:footnotes xmlns:wpc="http://schemas.microsoft.com/office/word/2010/wordprocessingCanvas" xmlns:cx="http://schemas.microsoft.com/office/drawing/2014/chartex" xmlns:cx1="http://schemas.microsoft.com/office/drawing/2015/9/8/chartex" xmlns:cx2="http://schemas.microsoft.com/office/drawing/2015/10/21/chartex" xmlns:cx3="http://schemas.microsoft.com/office/drawing/2016/5/9/chartex" xmlns:cx4="http://schemas.microsoft.com/office/drawing/2016/5/10/chartex" xmlns:cx5="http://schemas.microsoft.com/office/drawing/2016/5/11/chartex" xmlns:cx6="http://schemas.microsoft.com/office/drawing/2016/5/12/chartex" xmlns:cx7="http://schemas.microsoft.com/office/drawing/2016/5/13/chartex" xmlns:cx8="http://schemas.microsoft.com/office/drawing/2016/5/14/chartex" xmlns:mc="http://schemas.openxmlformats.org/markup-compatibility/2006" xmlns:aink="http://schemas.microsoft.com/office/drawing/2016/ink" xmlns:am3d="http://schemas.microsoft.com/office/drawing/2017/model3d" xmlns:o="urn:schemas-microsoft-com:office:office" xmlns:r="http://schemas.openxmlformats.org/officeDocument/2006/relationships" xmlns:m="http://schemas.openxmlformats.org/officeDocument/2006/math" xmlns:v="urn:schemas-microsoft-com:vml" xmlns:wp14="http://schemas.microsoft.com/office/word/2010/wordprocessingDrawing" xmlns:wp="http://schemas.openxmlformats.org/drawingml/2006/wordprocessingDrawing" xmlns:w10="urn:schemas-microsoft-com:office:word" xmlns:w="http://schemas.openxmlformats.org/wordprocessingml/2006/main" xmlns:w14="http://schemas.microsoft.com/office/word/2010/wordml" xmlns:w15="http://schemas.microsoft.com/office/word/2012/wordml" xmlns:w16cex="http://schemas.microsoft.com/office/word/2018/wordml/cex" xmlns:w16cid="http://schemas.microsoft.com/office/word/2016/wordml/cid" xmlns:w16="http://schemas.microsoft.com/office/word/2018/wordml" xmlns:w16sdtdh="http://schemas.microsoft.com/office/word/2020/wordml/sdtdatahash" xmlns:w16se="http://schemas.microsoft.com/office/word/2015/wordml/symex" xmlns:wpg="http://schemas.microsoft.com/office/word/2010/wordprocessingGroup" xmlns:wpi="http://schemas.microsoft.com/office/word/2010/wordprocessingInk" xmlns:wne="http://schemas.microsoft.com/office/word/2006/wordml" xmlns:wps="http://schemas.microsoft.com/office/word/2010/wordprocessingShape" mc:Ignorable="w14 w15 w16se w16cid w16 w16cex w16sdtdh wp14">
   <w:footnote w:type="separator" w:id="-1">
     <w:p>
       <w:r>
@@ -4427,28 +7836,6 @@
     <w:p>
       <w:r>
         <w:continuationSeparator/>
-      </w:r>
-    </w:p>
-  </w:footnote>
-  <w:footnote w:id="1">
-    <w:p>
-      <w:pPr>
-        <w:pStyle w:val="aff9"/>
-      </w:pPr>
-      <w:r>
-        <w:rPr>
-          <w:rStyle w:val="affb"/>
-        </w:rPr>
-        <w:footnoteRef/>
-      </w:r>
-      <w:r>
-        <w:t xml:space="preserve"> В качестве названия раздела следует взять емкое и лаконичное </w:t>
-      </w:r>
-      <w:r>
-        <w:t>обозначение класса задачи</w:t>
-      </w:r>
-      <w:r>
-        <w:t>.</w:t>
       </w:r>
     </w:p>
   </w:footnote>
@@ -4456,7 +7843,7 @@
 </file>
 
 <file path=word/header1.xml><?xml version="1.0" encoding="utf-8"?>
-<w:hdr xmlns:wpc="http://schemas.microsoft.com/office/word/2010/wordprocessingCanvas" xmlns:cx="http://schemas.microsoft.com/office/drawing/2014/chartex" xmlns:cx1="http://schemas.microsoft.com/office/drawing/2015/9/8/chartex" xmlns:cx2="http://schemas.microsoft.com/office/drawing/2015/10/21/chartex" xmlns:cx3="http://schemas.microsoft.com/office/drawing/2016/5/9/chartex" xmlns:cx4="http://schemas.microsoft.com/office/drawing/2016/5/10/chartex" xmlns:cx5="http://schemas.microsoft.com/office/drawing/2016/5/11/chartex" xmlns:cx6="http://schemas.microsoft.com/office/drawing/2016/5/12/chartex" xmlns:cx7="http://schemas.microsoft.com/office/drawing/2016/5/13/chartex" xmlns:cx8="http://schemas.microsoft.com/office/drawing/2016/5/14/chartex" xmlns:mc="http://schemas.openxmlformats.org/markup-compatibility/2006" xmlns:aink="http://schemas.microsoft.com/office/drawing/2016/ink" xmlns:am3d="http://schemas.microsoft.com/office/drawing/2017/model3d" xmlns:o="urn:schemas-microsoft-com:office:office" xmlns:r="http://schemas.openxmlformats.org/officeDocument/2006/relationships" xmlns:m="http://schemas.openxmlformats.org/officeDocument/2006/math" xmlns:v="urn:schemas-microsoft-com:vml" xmlns:wp14="http://schemas.microsoft.com/office/word/2010/wordprocessingDrawing" xmlns:wp="http://schemas.openxmlformats.org/drawingml/2006/wordprocessingDrawing" xmlns:w10="urn:schemas-microsoft-com:office:word" xmlns:w="http://schemas.openxmlformats.org/wordprocessingml/2006/main" xmlns:w14="http://schemas.microsoft.com/office/word/2010/wordml" xmlns:w15="http://schemas.microsoft.com/office/word/2012/wordml" xmlns:w16cex="http://schemas.microsoft.com/office/word/2018/wordml/cex" xmlns:w16cid="http://schemas.microsoft.com/office/word/2016/wordml/cid" xmlns:w16="http://schemas.microsoft.com/office/word/2018/wordml" xmlns:w16se="http://schemas.microsoft.com/office/word/2015/wordml/symex" xmlns:wpg="http://schemas.microsoft.com/office/word/2010/wordprocessingGroup" xmlns:wpi="http://schemas.microsoft.com/office/word/2010/wordprocessingInk" xmlns:wne="http://schemas.microsoft.com/office/word/2006/wordml" xmlns:wps="http://schemas.microsoft.com/office/word/2010/wordprocessingShape" mc:Ignorable="w14 w15 w16se w16cid w16 w16cex wp14">
+<w:hdr xmlns:wpc="http://schemas.microsoft.com/office/word/2010/wordprocessingCanvas" xmlns:cx="http://schemas.microsoft.com/office/drawing/2014/chartex" xmlns:cx1="http://schemas.microsoft.com/office/drawing/2015/9/8/chartex" xmlns:cx2="http://schemas.microsoft.com/office/drawing/2015/10/21/chartex" xmlns:cx3="http://schemas.microsoft.com/office/drawing/2016/5/9/chartex" xmlns:cx4="http://schemas.microsoft.com/office/drawing/2016/5/10/chartex" xmlns:cx5="http://schemas.microsoft.com/office/drawing/2016/5/11/chartex" xmlns:cx6="http://schemas.microsoft.com/office/drawing/2016/5/12/chartex" xmlns:cx7="http://schemas.microsoft.com/office/drawing/2016/5/13/chartex" xmlns:cx8="http://schemas.microsoft.com/office/drawing/2016/5/14/chartex" xmlns:mc="http://schemas.openxmlformats.org/markup-compatibility/2006" xmlns:aink="http://schemas.microsoft.com/office/drawing/2016/ink" xmlns:am3d="http://schemas.microsoft.com/office/drawing/2017/model3d" xmlns:o="urn:schemas-microsoft-com:office:office" xmlns:r="http://schemas.openxmlformats.org/officeDocument/2006/relationships" xmlns:m="http://schemas.openxmlformats.org/officeDocument/2006/math" xmlns:v="urn:schemas-microsoft-com:vml" xmlns:wp14="http://schemas.microsoft.com/office/word/2010/wordprocessingDrawing" xmlns:wp="http://schemas.openxmlformats.org/drawingml/2006/wordprocessingDrawing" xmlns:w10="urn:schemas-microsoft-com:office:word" xmlns:w="http://schemas.openxmlformats.org/wordprocessingml/2006/main" xmlns:w14="http://schemas.microsoft.com/office/word/2010/wordml" xmlns:w15="http://schemas.microsoft.com/office/word/2012/wordml" xmlns:w16cex="http://schemas.microsoft.com/office/word/2018/wordml/cex" xmlns:w16cid="http://schemas.microsoft.com/office/word/2016/wordml/cid" xmlns:w16="http://schemas.microsoft.com/office/word/2018/wordml" xmlns:w16sdtdh="http://schemas.microsoft.com/office/word/2020/wordml/sdtdatahash" xmlns:w16se="http://schemas.microsoft.com/office/word/2015/wordml/symex" xmlns:wpg="http://schemas.microsoft.com/office/word/2010/wordprocessingGroup" xmlns:wpi="http://schemas.microsoft.com/office/word/2010/wordprocessingInk" xmlns:wne="http://schemas.microsoft.com/office/word/2006/wordml" xmlns:wps="http://schemas.microsoft.com/office/word/2010/wordprocessingShape" mc:Ignorable="w14 w15 w16se w16cid w16 w16cex w16sdtdh wp14">
   <w:p>
     <w:pPr>
       <w:pStyle w:val="af6"/>
@@ -4471,7 +7858,7 @@
 </file>
 
 <file path=word/numbering.xml><?xml version="1.0" encoding="utf-8"?>
-<w:numbering xmlns:wpc="http://schemas.microsoft.com/office/word/2010/wordprocessingCanvas" xmlns:cx="http://schemas.microsoft.com/office/drawing/2014/chartex" xmlns:cx1="http://schemas.microsoft.com/office/drawing/2015/9/8/chartex" xmlns:cx2="http://schemas.microsoft.com/office/drawing/2015/10/21/chartex" xmlns:cx3="http://schemas.microsoft.com/office/drawing/2016/5/9/chartex" xmlns:cx4="http://schemas.microsoft.com/office/drawing/2016/5/10/chartex" xmlns:cx5="http://schemas.microsoft.com/office/drawing/2016/5/11/chartex" xmlns:cx6="http://schemas.microsoft.com/office/drawing/2016/5/12/chartex" xmlns:cx7="http://schemas.microsoft.com/office/drawing/2016/5/13/chartex" xmlns:cx8="http://schemas.microsoft.com/office/drawing/2016/5/14/chartex" xmlns:mc="http://schemas.openxmlformats.org/markup-compatibility/2006" xmlns:aink="http://schemas.microsoft.com/office/drawing/2016/ink" xmlns:am3d="http://schemas.microsoft.com/office/drawing/2017/model3d" xmlns:o="urn:schemas-microsoft-com:office:office" xmlns:r="http://schemas.openxmlformats.org/officeDocument/2006/relationships" xmlns:m="http://schemas.openxmlformats.org/officeDocument/2006/math" xmlns:v="urn:schemas-microsoft-com:vml" xmlns:wp14="http://schemas.microsoft.com/office/word/2010/wordprocessingDrawing" xmlns:wp="http://schemas.openxmlformats.org/drawingml/2006/wordprocessingDrawing" xmlns:w10="urn:schemas-microsoft-com:office:word" xmlns:w="http://schemas.openxmlformats.org/wordprocessingml/2006/main" xmlns:w14="http://schemas.microsoft.com/office/word/2010/wordml" xmlns:w15="http://schemas.microsoft.com/office/word/2012/wordml" xmlns:w16cex="http://schemas.microsoft.com/office/word/2018/wordml/cex" xmlns:w16cid="http://schemas.microsoft.com/office/word/2016/wordml/cid" xmlns:w16="http://schemas.microsoft.com/office/word/2018/wordml" xmlns:w16se="http://schemas.microsoft.com/office/word/2015/wordml/symex" xmlns:wpg="http://schemas.microsoft.com/office/word/2010/wordprocessingGroup" xmlns:wpi="http://schemas.microsoft.com/office/word/2010/wordprocessingInk" xmlns:wne="http://schemas.microsoft.com/office/word/2006/wordml" xmlns:wps="http://schemas.microsoft.com/office/word/2010/wordprocessingShape" mc:Ignorable="w14 w15 w16se w16cid w16 w16cex wp14">
+<w:numbering xmlns:wpc="http://schemas.microsoft.com/office/word/2010/wordprocessingCanvas" xmlns:cx="http://schemas.microsoft.com/office/drawing/2014/chartex" xmlns:cx1="http://schemas.microsoft.com/office/drawing/2015/9/8/chartex" xmlns:cx2="http://schemas.microsoft.com/office/drawing/2015/10/21/chartex" xmlns:cx3="http://schemas.microsoft.com/office/drawing/2016/5/9/chartex" xmlns:cx4="http://schemas.microsoft.com/office/drawing/2016/5/10/chartex" xmlns:cx5="http://schemas.microsoft.com/office/drawing/2016/5/11/chartex" xmlns:cx6="http://schemas.microsoft.com/office/drawing/2016/5/12/chartex" xmlns:cx7="http://schemas.microsoft.com/office/drawing/2016/5/13/chartex" xmlns:cx8="http://schemas.microsoft.com/office/drawing/2016/5/14/chartex" xmlns:mc="http://schemas.openxmlformats.org/markup-compatibility/2006" xmlns:aink="http://schemas.microsoft.com/office/drawing/2016/ink" xmlns:am3d="http://schemas.microsoft.com/office/drawing/2017/model3d" xmlns:o="urn:schemas-microsoft-com:office:office" xmlns:r="http://schemas.openxmlformats.org/officeDocument/2006/relationships" xmlns:m="http://schemas.openxmlformats.org/officeDocument/2006/math" xmlns:v="urn:schemas-microsoft-com:vml" xmlns:wp14="http://schemas.microsoft.com/office/word/2010/wordprocessingDrawing" xmlns:wp="http://schemas.openxmlformats.org/drawingml/2006/wordprocessingDrawing" xmlns:w10="urn:schemas-microsoft-com:office:word" xmlns:w="http://schemas.openxmlformats.org/wordprocessingml/2006/main" xmlns:w14="http://schemas.microsoft.com/office/word/2010/wordml" xmlns:w15="http://schemas.microsoft.com/office/word/2012/wordml" xmlns:w16cex="http://schemas.microsoft.com/office/word/2018/wordml/cex" xmlns:w16cid="http://schemas.microsoft.com/office/word/2016/wordml/cid" xmlns:w16="http://schemas.microsoft.com/office/word/2018/wordml" xmlns:w16sdtdh="http://schemas.microsoft.com/office/word/2020/wordml/sdtdatahash" xmlns:w16se="http://schemas.microsoft.com/office/word/2015/wordml/symex" xmlns:wpg="http://schemas.microsoft.com/office/word/2010/wordprocessingGroup" xmlns:wpi="http://schemas.microsoft.com/office/word/2010/wordprocessingInk" xmlns:wne="http://schemas.microsoft.com/office/word/2006/wordml" xmlns:wps="http://schemas.microsoft.com/office/word/2010/wordprocessingShape" mc:Ignorable="w14 w15 w16se w16cid w16 w16cex w16sdtdh wp14">
   <w:abstractNum w:abstractNumId="0" w15:restartNumberingAfterBreak="0">
     <w:nsid w:val="016A7988"/>
     <w:multiLevelType w:val="multilevel"/>
@@ -5348,6 +8735,95 @@
       </w:rPr>
     </w:lvl>
   </w:abstractNum>
+  <w:abstractNum w:abstractNumId="8" w15:restartNumberingAfterBreak="0">
+    <w:nsid w:val="734E3C98"/>
+    <w:multiLevelType w:val="hybridMultilevel"/>
+    <w:tmpl w:val="9DAC4568"/>
+    <w:lvl w:ilvl="0" w:tplc="01464F1E">
+      <w:start w:val="1"/>
+      <w:numFmt w:val="decimal"/>
+      <w:lvlText w:val="%1."/>
+      <w:lvlJc w:val="left"/>
+      <w:pPr>
+        <w:ind w:left="1114" w:hanging="405"/>
+      </w:pPr>
+      <w:rPr>
+        <w:rFonts w:hint="default"/>
+      </w:rPr>
+    </w:lvl>
+    <w:lvl w:ilvl="1" w:tplc="04190019" w:tentative="1">
+      <w:start w:val="1"/>
+      <w:numFmt w:val="lowerLetter"/>
+      <w:lvlText w:val="%2."/>
+      <w:lvlJc w:val="left"/>
+      <w:pPr>
+        <w:ind w:left="1789" w:hanging="360"/>
+      </w:pPr>
+    </w:lvl>
+    <w:lvl w:ilvl="2" w:tplc="0419001B" w:tentative="1">
+      <w:start w:val="1"/>
+      <w:numFmt w:val="lowerRoman"/>
+      <w:lvlText w:val="%3."/>
+      <w:lvlJc w:val="right"/>
+      <w:pPr>
+        <w:ind w:left="2509" w:hanging="180"/>
+      </w:pPr>
+    </w:lvl>
+    <w:lvl w:ilvl="3" w:tplc="0419000F" w:tentative="1">
+      <w:start w:val="1"/>
+      <w:numFmt w:val="decimal"/>
+      <w:lvlText w:val="%4."/>
+      <w:lvlJc w:val="left"/>
+      <w:pPr>
+        <w:ind w:left="3229" w:hanging="360"/>
+      </w:pPr>
+    </w:lvl>
+    <w:lvl w:ilvl="4" w:tplc="04190019" w:tentative="1">
+      <w:start w:val="1"/>
+      <w:numFmt w:val="lowerLetter"/>
+      <w:lvlText w:val="%5."/>
+      <w:lvlJc w:val="left"/>
+      <w:pPr>
+        <w:ind w:left="3949" w:hanging="360"/>
+      </w:pPr>
+    </w:lvl>
+    <w:lvl w:ilvl="5" w:tplc="0419001B" w:tentative="1">
+      <w:start w:val="1"/>
+      <w:numFmt w:val="lowerRoman"/>
+      <w:lvlText w:val="%6."/>
+      <w:lvlJc w:val="right"/>
+      <w:pPr>
+        <w:ind w:left="4669" w:hanging="180"/>
+      </w:pPr>
+    </w:lvl>
+    <w:lvl w:ilvl="6" w:tplc="0419000F" w:tentative="1">
+      <w:start w:val="1"/>
+      <w:numFmt w:val="decimal"/>
+      <w:lvlText w:val="%7."/>
+      <w:lvlJc w:val="left"/>
+      <w:pPr>
+        <w:ind w:left="5389" w:hanging="360"/>
+      </w:pPr>
+    </w:lvl>
+    <w:lvl w:ilvl="7" w:tplc="04190019" w:tentative="1">
+      <w:start w:val="1"/>
+      <w:numFmt w:val="lowerLetter"/>
+      <w:lvlText w:val="%8."/>
+      <w:lvlJc w:val="left"/>
+      <w:pPr>
+        <w:ind w:left="6109" w:hanging="360"/>
+      </w:pPr>
+    </w:lvl>
+    <w:lvl w:ilvl="8" w:tplc="0419001B" w:tentative="1">
+      <w:start w:val="1"/>
+      <w:numFmt w:val="lowerRoman"/>
+      <w:lvlText w:val="%9."/>
+      <w:lvlJc w:val="right"/>
+      <w:pPr>
+        <w:ind w:left="6829" w:hanging="180"/>
+      </w:pPr>
+    </w:lvl>
+  </w:abstractNum>
   <w:num w:numId="1">
     <w:abstractNumId w:val="5"/>
   </w:num>
@@ -5381,12 +8857,15 @@
   <w:num w:numId="11">
     <w:abstractNumId w:val="6"/>
   </w:num>
+  <w:num w:numId="12">
+    <w:abstractNumId w:val="8"/>
+  </w:num>
   <w:numIdMacAtCleanup w:val="3"/>
 </w:numbering>
 </file>
 
 <file path=word/styles.xml><?xml version="1.0" encoding="utf-8"?>
-<w:styles xmlns:mc="http://schemas.openxmlformats.org/markup-compatibility/2006" xmlns:r="http://schemas.openxmlformats.org/officeDocument/2006/relationships" xmlns:w="http://schemas.openxmlformats.org/wordprocessingml/2006/main" xmlns:w14="http://schemas.microsoft.com/office/word/2010/wordml" xmlns:w15="http://schemas.microsoft.com/office/word/2012/wordml" xmlns:w16cex="http://schemas.microsoft.com/office/word/2018/wordml/cex" xmlns:w16cid="http://schemas.microsoft.com/office/word/2016/wordml/cid" xmlns:w16="http://schemas.microsoft.com/office/word/2018/wordml" xmlns:w16se="http://schemas.microsoft.com/office/word/2015/wordml/symex" mc:Ignorable="w14 w15 w16se w16cid w16 w16cex">
+<w:styles xmlns:mc="http://schemas.openxmlformats.org/markup-compatibility/2006" xmlns:r="http://schemas.openxmlformats.org/officeDocument/2006/relationships" xmlns:w="http://schemas.openxmlformats.org/wordprocessingml/2006/main" xmlns:w14="http://schemas.microsoft.com/office/word/2010/wordml" xmlns:w15="http://schemas.microsoft.com/office/word/2012/wordml" xmlns:w16cex="http://schemas.microsoft.com/office/word/2018/wordml/cex" xmlns:w16cid="http://schemas.microsoft.com/office/word/2016/wordml/cid" xmlns:w16="http://schemas.microsoft.com/office/word/2018/wordml" xmlns:w16sdtdh="http://schemas.microsoft.com/office/word/2020/wordml/sdtdatahash" xmlns:w16se="http://schemas.microsoft.com/office/word/2015/wordml/symex" mc:Ignorable="w14 w15 w16se w16cid w16 w16cex w16sdtdh">
   <w:docDefaults>
     <w:rPrDefault>
       <w:rPr>

</xml_diff>